<commit_message>
update reporting file and source importing file
</commit_message>
<xml_diff>
--- a/Report_BI#9.docx
+++ b/Report_BI#9.docx
@@ -1,6 +1,6 @@
 
 <file path=word/document.xml><?xml version="1.0" encoding="utf-8"?>
-<w:document xmlns:wpc="http://schemas.microsoft.com/office/word/2010/wordprocessingCanvas" xmlns:cx="http://schemas.microsoft.com/office/drawing/2014/chartex" xmlns:cx1="http://schemas.microsoft.com/office/drawing/2015/9/8/chartex" xmlns:cx2="http://schemas.microsoft.com/office/drawing/2015/10/21/chartex" xmlns:cx3="http://schemas.microsoft.com/office/drawing/2016/5/9/chartex" xmlns:cx4="http://schemas.microsoft.com/office/drawing/2016/5/10/chartex" xmlns:cx5="http://schemas.microsoft.com/office/drawing/2016/5/11/chartex" xmlns:cx6="http://schemas.microsoft.com/office/drawing/2016/5/12/chartex" xmlns:cx7="http://schemas.microsoft.com/office/drawing/2016/5/13/chartex" xmlns:cx8="http://schemas.microsoft.com/office/drawing/2016/5/14/chartex" xmlns:mc="http://schemas.openxmlformats.org/markup-compatibility/2006" xmlns:aink="http://schemas.microsoft.com/office/drawing/2016/ink" xmlns:am3d="http://schemas.microsoft.com/office/drawing/2017/model3d" xmlns:o="urn:schemas-microsoft-com:office:office" xmlns:oel="http://schemas.microsoft.com/office/2019/extlst" xmlns:r="http://schemas.openxmlformats.org/officeDocument/2006/relationships" xmlns:m="http://schemas.openxmlformats.org/officeDocument/2006/math" xmlns:v="urn:schemas-microsoft-com:vml" xmlns:wp14="http://schemas.microsoft.com/office/word/2010/wordprocessingDrawing" xmlns:wp="http://schemas.openxmlformats.org/drawingml/2006/wordprocessingDrawing" xmlns:w10="urn:schemas-microsoft-com:office:word" xmlns:w="http://schemas.openxmlformats.org/wordprocessingml/2006/main" xmlns:w14="http://schemas.microsoft.com/office/word/2010/wordml" xmlns:w15="http://schemas.microsoft.com/office/word/2012/wordml" xmlns:w16cex="http://schemas.microsoft.com/office/word/2018/wordml/cex" xmlns:w16cid="http://schemas.microsoft.com/office/word/2016/wordml/cid" xmlns:w16="http://schemas.microsoft.com/office/word/2018/wordml" xmlns:w16sdtdh="http://schemas.microsoft.com/office/word/2020/wordml/sdtdatahash" xmlns:w16se="http://schemas.microsoft.com/office/word/2015/wordml/symex" xmlns:wpg="http://schemas.microsoft.com/office/word/2010/wordprocessingGroup" xmlns:wpi="http://schemas.microsoft.com/office/word/2010/wordprocessingInk" xmlns:wne="http://schemas.microsoft.com/office/word/2006/wordml" xmlns:wps="http://schemas.microsoft.com/office/word/2010/wordprocessingShape" mc:Ignorable="w14 w15 w16se w16cid w16 w16cex w16sdtdh wp14">
+<w:document xmlns:wpc="http://schemas.microsoft.com/office/word/2010/wordprocessingCanvas" xmlns:cx="http://schemas.microsoft.com/office/drawing/2014/chartex" xmlns:mc="http://schemas.openxmlformats.org/markup-compatibility/2006" xmlns:o="urn:schemas-microsoft-com:office:office" xmlns:r="http://schemas.openxmlformats.org/officeDocument/2006/relationships" xmlns:m="http://schemas.openxmlformats.org/officeDocument/2006/math" xmlns:v="urn:schemas-microsoft-com:vml" xmlns:wp14="http://schemas.microsoft.com/office/word/2010/wordprocessingDrawing" xmlns:wp="http://schemas.openxmlformats.org/drawingml/2006/wordprocessingDrawing" xmlns:w10="urn:schemas-microsoft-com:office:word" xmlns:w="http://schemas.openxmlformats.org/wordprocessingml/2006/main" xmlns:w14="http://schemas.microsoft.com/office/word/2010/wordml" xmlns:w15="http://schemas.microsoft.com/office/word/2012/wordml" xmlns:w16se="http://schemas.microsoft.com/office/word/2015/wordml/symex" xmlns:wpg="http://schemas.microsoft.com/office/word/2010/wordprocessingGroup" xmlns:wpi="http://schemas.microsoft.com/office/word/2010/wordprocessingInk" xmlns:wne="http://schemas.microsoft.com/office/word/2006/wordml" xmlns:wps="http://schemas.microsoft.com/office/word/2010/wordprocessingShape" mc:Ignorable="w14 w15 w16se wp14">
   <w:body>
     <w:p>
       <w:pPr>
@@ -15,6 +15,7 @@
         <w:rPr>
           <w:rFonts w:ascii="Arial" w:eastAsia="Arial" w:hAnsi="Arial" w:cs="Arial"/>
           <w:noProof/>
+          <w:lang w:val="en-US"/>
         </w:rPr>
         <mc:AlternateContent>
           <mc:Choice Requires="wpg">
@@ -256,7 +257,25 @@
                                       <w:szCs w:val="26"/>
                                     </w:rPr>
                                     <w:tab/>
-                                    <w:t xml:space="preserve">      1712748 –  Nguyễn Văn Tâm</w:t>
+                                    <w:t xml:space="preserve">      1712748 –  Nguy</w:t>
+                                  </w:r>
+                                  <w:r>
+                                    <w:rPr>
+                                      <w:rFonts w:ascii="Arial" w:eastAsia="Arial" w:hAnsi="Arial" w:cs="Arial"/>
+                                      <w:color w:val="FFFFFF"/>
+                                      <w:sz w:val="26"/>
+                                      <w:szCs w:val="26"/>
+                                    </w:rPr>
+                                    <w:t>ễ</w:t>
+                                  </w:r>
+                                  <w:r>
+                                    <w:rPr>
+                                      <w:rFonts w:ascii="Arial" w:eastAsia="Arial" w:hAnsi="Arial" w:cs="Arial"/>
+                                      <w:color w:val="FFFFFF"/>
+                                      <w:sz w:val="26"/>
+                                      <w:szCs w:val="26"/>
+                                    </w:rPr>
+                                    <w:t>n Văn Tâm</w:t>
                                   </w:r>
                                 </w:p>
                                 <w:p>
@@ -295,7 +314,61 @@
                                       <w:sz w:val="26"/>
                                       <w:szCs w:val="26"/>
                                     </w:rPr>
-                                    <w:t>Phạm Thị Kiều Loan</w:t>
+                                    <w:t>Ph</w:t>
+                                  </w:r>
+                                  <w:r>
+                                    <w:rPr>
+                                      <w:rFonts w:ascii="Arial" w:hAnsi="Arial" w:cs="Arial"/>
+                                      <w:color w:val="FFFFFF"/>
+                                      <w:sz w:val="26"/>
+                                      <w:szCs w:val="26"/>
+                                    </w:rPr>
+                                    <w:t>ạ</w:t>
+                                  </w:r>
+                                  <w:r>
+                                    <w:rPr>
+                                      <w:rFonts w:ascii="Arial" w:hAnsi="Arial" w:cs="Arial"/>
+                                      <w:color w:val="FFFFFF"/>
+                                      <w:sz w:val="26"/>
+                                      <w:szCs w:val="26"/>
+                                    </w:rPr>
+                                    <w:t>m Th</w:t>
+                                  </w:r>
+                                  <w:r>
+                                    <w:rPr>
+                                      <w:rFonts w:ascii="Arial" w:hAnsi="Arial" w:cs="Arial"/>
+                                      <w:color w:val="FFFFFF"/>
+                                      <w:sz w:val="26"/>
+                                      <w:szCs w:val="26"/>
+                                    </w:rPr>
+                                    <w:t>ị</w:t>
+                                  </w:r>
+                                  <w:r>
+                                    <w:rPr>
+                                      <w:rFonts w:ascii="Arial" w:hAnsi="Arial" w:cs="Arial"/>
+                                      <w:color w:val="FFFFFF"/>
+                                      <w:sz w:val="26"/>
+                                      <w:szCs w:val="26"/>
+                                    </w:rPr>
+                                    <w:t xml:space="preserve"> Ki</w:t>
+                                  </w:r>
+                                  <w:r>
+                                    <w:rPr>
+                                      <w:rFonts w:ascii="Arial" w:hAnsi="Arial" w:cs="Arial"/>
+                                      <w:color w:val="FFFFFF"/>
+                                      <w:sz w:val="26"/>
+                                      <w:szCs w:val="26"/>
+                                    </w:rPr>
+                                    <w:t>ề</w:t>
+                                  </w:r>
+                                  <w:r>
+                                    <w:rPr>
+                                      <w:rFonts w:ascii="Arial" w:hAnsi="Arial" w:cs="Arial"/>
+                                      <w:color w:val="FFFFFF"/>
+                                      <w:sz w:val="26"/>
+                                      <w:szCs w:val="26"/>
+                                    </w:rPr>
+                                    <w:t>u Loan</w:t>
                                   </w:r>
                                 </w:p>
                                 <w:p>
@@ -359,7 +432,23 @@
                                       <w:color w:val="FFFFFF"/>
                                       <w:sz w:val="28"/>
                                     </w:rPr>
-                                    <w:t xml:space="preserve">GV phụ trách:  </w:t>
+                                    <w:t>GV ph</w:t>
+                                  </w:r>
+                                  <w:r>
+                                    <w:rPr>
+                                      <w:rFonts w:ascii="Arial" w:eastAsia="Arial" w:hAnsi="Arial" w:cs="Arial"/>
+                                      <w:color w:val="FFFFFF"/>
+                                      <w:sz w:val="28"/>
+                                    </w:rPr>
+                                    <w:t>ụ</w:t>
+                                  </w:r>
+                                  <w:r>
+                                    <w:rPr>
+                                      <w:rFonts w:ascii="Arial" w:eastAsia="Arial" w:hAnsi="Arial" w:cs="Arial"/>
+                                      <w:color w:val="FFFFFF"/>
+                                      <w:sz w:val="28"/>
+                                    </w:rPr>
+                                    <w:t xml:space="preserve"> trách:  </w:t>
                                   </w:r>
                                   <w:r>
                                     <w:rPr>
@@ -376,7 +465,39 @@
                                       <w:color w:val="FFFFFF"/>
                                       <w:sz w:val="28"/>
                                     </w:rPr>
-                                    <w:t>Hồ Thị Hoàng Vy</w:t>
+                                    <w:t>H</w:t>
+                                  </w:r>
+                                  <w:r>
+                                    <w:rPr>
+                                      <w:rFonts w:ascii="Arial" w:eastAsia="Arial" w:hAnsi="Arial" w:cs="Arial"/>
+                                      <w:color w:val="FFFFFF"/>
+                                      <w:sz w:val="28"/>
+                                    </w:rPr>
+                                    <w:t>ồ</w:t>
+                                  </w:r>
+                                  <w:r>
+                                    <w:rPr>
+                                      <w:rFonts w:ascii="Arial" w:eastAsia="Arial" w:hAnsi="Arial" w:cs="Arial"/>
+                                      <w:color w:val="FFFFFF"/>
+                                      <w:sz w:val="28"/>
+                                    </w:rPr>
+                                    <w:t xml:space="preserve"> Th</w:t>
+                                  </w:r>
+                                  <w:r>
+                                    <w:rPr>
+                                      <w:rFonts w:ascii="Arial" w:eastAsia="Arial" w:hAnsi="Arial" w:cs="Arial"/>
+                                      <w:color w:val="FFFFFF"/>
+                                      <w:sz w:val="28"/>
+                                    </w:rPr>
+                                    <w:t>ị</w:t>
+                                  </w:r>
+                                  <w:r>
+                                    <w:rPr>
+                                      <w:rFonts w:ascii="Arial" w:eastAsia="Arial" w:hAnsi="Arial" w:cs="Arial"/>
+                                      <w:color w:val="FFFFFF"/>
+                                      <w:sz w:val="28"/>
+                                    </w:rPr>
+                                    <w:t xml:space="preserve"> Hoàng Vy</w:t>
                                   </w:r>
                                   <w:r>
                                     <w:rPr>
@@ -443,7 +564,43 @@
                                       <w:color w:val="FFFFFF"/>
                                       <w:sz w:val="28"/>
                                     </w:rPr>
-                                    <w:t>ĐỒ ÁN MÔN HỌC</w:t>
+                                    <w:t>Đ</w:t>
+                                  </w:r>
+                                  <w:r>
+                                    <w:rPr>
+                                      <w:rFonts w:ascii="Tahoma" w:eastAsia="Tahoma" w:hAnsi="Tahoma" w:cs="Tahoma"/>
+                                      <w:smallCaps/>
+                                      <w:color w:val="FFFFFF"/>
+                                      <w:sz w:val="28"/>
+                                    </w:rPr>
+                                    <w:t>Ồ</w:t>
+                                  </w:r>
+                                  <w:r>
+                                    <w:rPr>
+                                      <w:rFonts w:ascii="Tahoma" w:eastAsia="Tahoma" w:hAnsi="Tahoma" w:cs="Tahoma"/>
+                                      <w:smallCaps/>
+                                      <w:color w:val="FFFFFF"/>
+                                      <w:sz w:val="28"/>
+                                    </w:rPr>
+                                    <w:t xml:space="preserve"> ÁN MÔN H</w:t>
+                                  </w:r>
+                                  <w:r>
+                                    <w:rPr>
+                                      <w:rFonts w:ascii="Tahoma" w:eastAsia="Tahoma" w:hAnsi="Tahoma" w:cs="Tahoma"/>
+                                      <w:smallCaps/>
+                                      <w:color w:val="FFFFFF"/>
+                                      <w:sz w:val="28"/>
+                                    </w:rPr>
+                                    <w:t>Ọ</w:t>
+                                  </w:r>
+                                  <w:r>
+                                    <w:rPr>
+                                      <w:rFonts w:ascii="Tahoma" w:eastAsia="Tahoma" w:hAnsi="Tahoma" w:cs="Tahoma"/>
+                                      <w:smallCaps/>
+                                      <w:color w:val="FFFFFF"/>
+                                      <w:sz w:val="28"/>
+                                    </w:rPr>
+                                    <w:t>C</w:t>
                                   </w:r>
                                   <w:r>
                                     <w:rPr>
@@ -460,7 +617,87 @@
                                       <w:color w:val="FFFFFF"/>
                                       <w:sz w:val="28"/>
                                     </w:rPr>
-                                    <w:t>HỆ THỐNG THÔNG TIN PHỤC VỤ TRÍ TUỆ KINH DOANH</w:t>
+                                    <w:t>H</w:t>
+                                  </w:r>
+                                  <w:r>
+                                    <w:rPr>
+                                      <w:rFonts w:ascii="Tahoma" w:eastAsia="Tahoma" w:hAnsi="Tahoma" w:cs="Tahoma"/>
+                                      <w:color w:val="FFFFFF"/>
+                                      <w:sz w:val="28"/>
+                                    </w:rPr>
+                                    <w:t>Ệ</w:t>
+                                  </w:r>
+                                  <w:r>
+                                    <w:rPr>
+                                      <w:rFonts w:ascii="Tahoma" w:eastAsia="Tahoma" w:hAnsi="Tahoma" w:cs="Tahoma"/>
+                                      <w:color w:val="FFFFFF"/>
+                                      <w:sz w:val="28"/>
+                                    </w:rPr>
+                                    <w:t xml:space="preserve"> TH</w:t>
+                                  </w:r>
+                                  <w:r>
+                                    <w:rPr>
+                                      <w:rFonts w:ascii="Tahoma" w:eastAsia="Tahoma" w:hAnsi="Tahoma" w:cs="Tahoma"/>
+                                      <w:color w:val="FFFFFF"/>
+                                      <w:sz w:val="28"/>
+                                    </w:rPr>
+                                    <w:t>Ố</w:t>
+                                  </w:r>
+                                  <w:r>
+                                    <w:rPr>
+                                      <w:rFonts w:ascii="Tahoma" w:eastAsia="Tahoma" w:hAnsi="Tahoma" w:cs="Tahoma"/>
+                                      <w:color w:val="FFFFFF"/>
+                                      <w:sz w:val="28"/>
+                                    </w:rPr>
+                                    <w:t>NG THÔNG TIN PH</w:t>
+                                  </w:r>
+                                  <w:r>
+                                    <w:rPr>
+                                      <w:rFonts w:ascii="Tahoma" w:eastAsia="Tahoma" w:hAnsi="Tahoma" w:cs="Tahoma"/>
+                                      <w:color w:val="FFFFFF"/>
+                                      <w:sz w:val="28"/>
+                                    </w:rPr>
+                                    <w:t>Ụ</w:t>
+                                  </w:r>
+                                  <w:r>
+                                    <w:rPr>
+                                      <w:rFonts w:ascii="Tahoma" w:eastAsia="Tahoma" w:hAnsi="Tahoma" w:cs="Tahoma"/>
+                                      <w:color w:val="FFFFFF"/>
+                                      <w:sz w:val="28"/>
+                                    </w:rPr>
+                                    <w:t>C V</w:t>
+                                  </w:r>
+                                  <w:r>
+                                    <w:rPr>
+                                      <w:rFonts w:ascii="Tahoma" w:eastAsia="Tahoma" w:hAnsi="Tahoma" w:cs="Tahoma"/>
+                                      <w:color w:val="FFFFFF"/>
+                                      <w:sz w:val="28"/>
+                                    </w:rPr>
+                                    <w:t>Ụ</w:t>
+                                  </w:r>
+                                  <w:r>
+                                    <w:rPr>
+                                      <w:rFonts w:ascii="Tahoma" w:eastAsia="Tahoma" w:hAnsi="Tahoma" w:cs="Tahoma"/>
+                                      <w:color w:val="FFFFFF"/>
+                                      <w:sz w:val="28"/>
+                                    </w:rPr>
+                                    <w:t xml:space="preserve"> TRÍ TU</w:t>
+                                  </w:r>
+                                  <w:r>
+                                    <w:rPr>
+                                      <w:rFonts w:ascii="Tahoma" w:eastAsia="Tahoma" w:hAnsi="Tahoma" w:cs="Tahoma"/>
+                                      <w:color w:val="FFFFFF"/>
+                                      <w:sz w:val="28"/>
+                                    </w:rPr>
+                                    <w:t>Ệ</w:t>
+                                  </w:r>
+                                  <w:r>
+                                    <w:rPr>
+                                      <w:rFonts w:ascii="Tahoma" w:eastAsia="Tahoma" w:hAnsi="Tahoma" w:cs="Tahoma"/>
+                                      <w:color w:val="FFFFFF"/>
+                                      <w:sz w:val="28"/>
+                                    </w:rPr>
+                                    <w:t xml:space="preserve"> KINH DOANH</w:t>
                                   </w:r>
                                 </w:p>
                                 <w:p>
@@ -475,7 +712,55 @@
                                       <w:color w:val="FFFFFF"/>
                                       <w:sz w:val="28"/>
                                     </w:rPr>
-                                    <w:t>HỌC KỲ I – NĂM HỌC 2022</w:t>
+                                    <w:t>H</w:t>
+                                  </w:r>
+                                  <w:r>
+                                    <w:rPr>
+                                      <w:rFonts w:ascii="Tahoma" w:eastAsia="Tahoma" w:hAnsi="Tahoma" w:cs="Tahoma"/>
+                                      <w:color w:val="FFFFFF"/>
+                                      <w:sz w:val="28"/>
+                                    </w:rPr>
+                                    <w:t>Ọ</w:t>
+                                  </w:r>
+                                  <w:r>
+                                    <w:rPr>
+                                      <w:rFonts w:ascii="Tahoma" w:eastAsia="Tahoma" w:hAnsi="Tahoma" w:cs="Tahoma"/>
+                                      <w:color w:val="FFFFFF"/>
+                                      <w:sz w:val="28"/>
+                                    </w:rPr>
+                                    <w:t>C K</w:t>
+                                  </w:r>
+                                  <w:r>
+                                    <w:rPr>
+                                      <w:rFonts w:ascii="Tahoma" w:eastAsia="Tahoma" w:hAnsi="Tahoma" w:cs="Tahoma"/>
+                                      <w:color w:val="FFFFFF"/>
+                                      <w:sz w:val="28"/>
+                                    </w:rPr>
+                                    <w:t>Ỳ</w:t>
+                                  </w:r>
+                                  <w:r>
+                                    <w:rPr>
+                                      <w:rFonts w:ascii="Tahoma" w:eastAsia="Tahoma" w:hAnsi="Tahoma" w:cs="Tahoma"/>
+                                      <w:color w:val="FFFFFF"/>
+                                      <w:sz w:val="28"/>
+                                    </w:rPr>
+                                    <w:t xml:space="preserve"> I – NĂM H</w:t>
+                                  </w:r>
+                                  <w:r>
+                                    <w:rPr>
+                                      <w:rFonts w:ascii="Tahoma" w:eastAsia="Tahoma" w:hAnsi="Tahoma" w:cs="Tahoma"/>
+                                      <w:color w:val="FFFFFF"/>
+                                      <w:sz w:val="28"/>
+                                    </w:rPr>
+                                    <w:t>Ọ</w:t>
+                                  </w:r>
+                                  <w:r>
+                                    <w:rPr>
+                                      <w:rFonts w:ascii="Tahoma" w:eastAsia="Tahoma" w:hAnsi="Tahoma" w:cs="Tahoma"/>
+                                      <w:color w:val="FFFFFF"/>
+                                      <w:sz w:val="28"/>
+                                    </w:rPr>
+                                    <w:t>C 2022</w:t>
                                   </w:r>
                                   <w:r>
                                     <w:rPr>
@@ -551,7 +836,61 @@
                                       <w:color w:val="4472C4"/>
                                       <w:sz w:val="64"/>
                                     </w:rPr>
-                                    <w:t>HTTT PHỤC VỤ TRÍ TUỆ KINH DOANH</w:t>
+                                    <w:t>HTTT PH</w:t>
+                                  </w:r>
+                                  <w:r>
+                                    <w:rPr>
+                                      <w:b/>
+                                      <w:smallCaps/>
+                                      <w:color w:val="4472C4"/>
+                                      <w:sz w:val="64"/>
+                                    </w:rPr>
+                                    <w:t>Ụ</w:t>
+                                  </w:r>
+                                  <w:r>
+                                    <w:rPr>
+                                      <w:b/>
+                                      <w:smallCaps/>
+                                      <w:color w:val="4472C4"/>
+                                      <w:sz w:val="64"/>
+                                    </w:rPr>
+                                    <w:t>C V</w:t>
+                                  </w:r>
+                                  <w:r>
+                                    <w:rPr>
+                                      <w:b/>
+                                      <w:smallCaps/>
+                                      <w:color w:val="4472C4"/>
+                                      <w:sz w:val="64"/>
+                                    </w:rPr>
+                                    <w:t>Ụ</w:t>
+                                  </w:r>
+                                  <w:r>
+                                    <w:rPr>
+                                      <w:b/>
+                                      <w:smallCaps/>
+                                      <w:color w:val="4472C4"/>
+                                      <w:sz w:val="64"/>
+                                    </w:rPr>
+                                    <w:t xml:space="preserve"> TRÍ TU</w:t>
+                                  </w:r>
+                                  <w:r>
+                                    <w:rPr>
+                                      <w:b/>
+                                      <w:smallCaps/>
+                                      <w:color w:val="4472C4"/>
+                                      <w:sz w:val="64"/>
+                                    </w:rPr>
+                                    <w:t>Ệ</w:t>
+                                  </w:r>
+                                  <w:r>
+                                    <w:rPr>
+                                      <w:b/>
+                                      <w:smallCaps/>
+                                      <w:color w:val="4472C4"/>
+                                      <w:sz w:val="64"/>
+                                    </w:rPr>
+                                    <w:t xml:space="preserve"> KINH DOANH</w:t>
                                   </w:r>
                                 </w:p>
                               </w:txbxContent>
@@ -570,7 +909,7 @@
           </mc:Choice>
           <mc:Fallback>
             <w:pict>
-              <v:group w14:anchorId="7D52078B" id="Group 24" o:spid="_x0000_s1026" style="position:absolute;left:0;text-align:left;margin-left:0;margin-top:0;width:540.55pt;height:718.4pt;z-index:-251658240;mso-wrap-distance-left:0;mso-wrap-distance-right:0;mso-position-horizontal:center;mso-position-horizontal-relative:page;mso-position-vertical:center;mso-position-vertical-relative:page" coordorigin="19135" coordsize="68650,75600" o:gfxdata="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">
+              <v:group w14:anchorId="7D52078B" id="Group 24" o:spid="_x0000_s1026" style="position:absolute;left:0;text-align:left;margin-left:0;margin-top:0;width:540.55pt;height:718.4pt;z-index:-251658240;mso-wrap-distance-left:0;mso-wrap-distance-right:0;mso-position-horizontal:center;mso-position-horizontal-relative:page;mso-position-vertical:center;mso-position-vertical-relative:page" coordorigin="19135" coordsize="68650,75600" o:gfxdata="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">
                 <v:group id="Group 1" o:spid="_x0000_s1027" style="position:absolute;left:19135;width:68649;height:75600" coordorigin="19135" coordsize="68650,75600" o:gfxdata="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">
                   <v:rect id="Rectangle 2" o:spid="_x0000_s1028" style="position:absolute;left:19135;width:68650;height:75600;visibility:visible;mso-wrap-style:square;v-text-anchor:middle" o:gfxdata="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" filled="f" stroked="f">
                     <v:textbox inset="2.53958mm,2.53958mm,2.53958mm,2.53958mm">
@@ -690,7 +1029,25 @@
                                 <w:szCs w:val="26"/>
                               </w:rPr>
                               <w:tab/>
-                              <w:t xml:space="preserve">      1712748 –  Nguyễn Văn Tâm</w:t>
+                              <w:t xml:space="preserve">      1712748 –  Nguy</w:t>
+                            </w:r>
+                            <w:r>
+                              <w:rPr>
+                                <w:rFonts w:ascii="Arial" w:eastAsia="Arial" w:hAnsi="Arial" w:cs="Arial"/>
+                                <w:color w:val="FFFFFF"/>
+                                <w:sz w:val="26"/>
+                                <w:szCs w:val="26"/>
+                              </w:rPr>
+                              <w:t>ễ</w:t>
+                            </w:r>
+                            <w:r>
+                              <w:rPr>
+                                <w:rFonts w:ascii="Arial" w:eastAsia="Arial" w:hAnsi="Arial" w:cs="Arial"/>
+                                <w:color w:val="FFFFFF"/>
+                                <w:sz w:val="26"/>
+                                <w:szCs w:val="26"/>
+                              </w:rPr>
+                              <w:t>n Văn Tâm</w:t>
                             </w:r>
                           </w:p>
                           <w:p>
@@ -729,7 +1086,61 @@
                                 <w:sz w:val="26"/>
                                 <w:szCs w:val="26"/>
                               </w:rPr>
-                              <w:t>Phạm Thị Kiều Loan</w:t>
+                              <w:t>Ph</w:t>
+                            </w:r>
+                            <w:r>
+                              <w:rPr>
+                                <w:rFonts w:ascii="Arial" w:hAnsi="Arial" w:cs="Arial"/>
+                                <w:color w:val="FFFFFF"/>
+                                <w:sz w:val="26"/>
+                                <w:szCs w:val="26"/>
+                              </w:rPr>
+                              <w:t>ạ</w:t>
+                            </w:r>
+                            <w:r>
+                              <w:rPr>
+                                <w:rFonts w:ascii="Arial" w:hAnsi="Arial" w:cs="Arial"/>
+                                <w:color w:val="FFFFFF"/>
+                                <w:sz w:val="26"/>
+                                <w:szCs w:val="26"/>
+                              </w:rPr>
+                              <w:t>m Th</w:t>
+                            </w:r>
+                            <w:r>
+                              <w:rPr>
+                                <w:rFonts w:ascii="Arial" w:hAnsi="Arial" w:cs="Arial"/>
+                                <w:color w:val="FFFFFF"/>
+                                <w:sz w:val="26"/>
+                                <w:szCs w:val="26"/>
+                              </w:rPr>
+                              <w:t>ị</w:t>
+                            </w:r>
+                            <w:r>
+                              <w:rPr>
+                                <w:rFonts w:ascii="Arial" w:hAnsi="Arial" w:cs="Arial"/>
+                                <w:color w:val="FFFFFF"/>
+                                <w:sz w:val="26"/>
+                                <w:szCs w:val="26"/>
+                              </w:rPr>
+                              <w:t xml:space="preserve"> Ki</w:t>
+                            </w:r>
+                            <w:r>
+                              <w:rPr>
+                                <w:rFonts w:ascii="Arial" w:hAnsi="Arial" w:cs="Arial"/>
+                                <w:color w:val="FFFFFF"/>
+                                <w:sz w:val="26"/>
+                                <w:szCs w:val="26"/>
+                              </w:rPr>
+                              <w:t>ề</w:t>
+                            </w:r>
+                            <w:r>
+                              <w:rPr>
+                                <w:rFonts w:ascii="Arial" w:hAnsi="Arial" w:cs="Arial"/>
+                                <w:color w:val="FFFFFF"/>
+                                <w:sz w:val="26"/>
+                                <w:szCs w:val="26"/>
+                              </w:rPr>
+                              <w:t>u Loan</w:t>
                             </w:r>
                           </w:p>
                           <w:p>
@@ -793,7 +1204,23 @@
                                 <w:color w:val="FFFFFF"/>
                                 <w:sz w:val="28"/>
                               </w:rPr>
-                              <w:t xml:space="preserve">GV phụ trách:  </w:t>
+                              <w:t>GV ph</w:t>
+                            </w:r>
+                            <w:r>
+                              <w:rPr>
+                                <w:rFonts w:ascii="Arial" w:eastAsia="Arial" w:hAnsi="Arial" w:cs="Arial"/>
+                                <w:color w:val="FFFFFF"/>
+                                <w:sz w:val="28"/>
+                              </w:rPr>
+                              <w:t>ụ</w:t>
+                            </w:r>
+                            <w:r>
+                              <w:rPr>
+                                <w:rFonts w:ascii="Arial" w:eastAsia="Arial" w:hAnsi="Arial" w:cs="Arial"/>
+                                <w:color w:val="FFFFFF"/>
+                                <w:sz w:val="28"/>
+                              </w:rPr>
+                              <w:t xml:space="preserve"> trách:  </w:t>
                             </w:r>
                             <w:r>
                               <w:rPr>
@@ -810,7 +1237,39 @@
                                 <w:color w:val="FFFFFF"/>
                                 <w:sz w:val="28"/>
                               </w:rPr>
-                              <w:t>Hồ Thị Hoàng Vy</w:t>
+                              <w:t>H</w:t>
+                            </w:r>
+                            <w:r>
+                              <w:rPr>
+                                <w:rFonts w:ascii="Arial" w:eastAsia="Arial" w:hAnsi="Arial" w:cs="Arial"/>
+                                <w:color w:val="FFFFFF"/>
+                                <w:sz w:val="28"/>
+                              </w:rPr>
+                              <w:t>ồ</w:t>
+                            </w:r>
+                            <w:r>
+                              <w:rPr>
+                                <w:rFonts w:ascii="Arial" w:eastAsia="Arial" w:hAnsi="Arial" w:cs="Arial"/>
+                                <w:color w:val="FFFFFF"/>
+                                <w:sz w:val="28"/>
+                              </w:rPr>
+                              <w:t xml:space="preserve"> Th</w:t>
+                            </w:r>
+                            <w:r>
+                              <w:rPr>
+                                <w:rFonts w:ascii="Arial" w:eastAsia="Arial" w:hAnsi="Arial" w:cs="Arial"/>
+                                <w:color w:val="FFFFFF"/>
+                                <w:sz w:val="28"/>
+                              </w:rPr>
+                              <w:t>ị</w:t>
+                            </w:r>
+                            <w:r>
+                              <w:rPr>
+                                <w:rFonts w:ascii="Arial" w:eastAsia="Arial" w:hAnsi="Arial" w:cs="Arial"/>
+                                <w:color w:val="FFFFFF"/>
+                                <w:sz w:val="28"/>
+                              </w:rPr>
+                              <w:t xml:space="preserve"> Hoàng Vy</w:t>
                             </w:r>
                             <w:r>
                               <w:rPr>
@@ -877,7 +1336,43 @@
                                 <w:color w:val="FFFFFF"/>
                                 <w:sz w:val="28"/>
                               </w:rPr>
-                              <w:t>ĐỒ ÁN MÔN HỌC</w:t>
+                              <w:t>Đ</w:t>
+                            </w:r>
+                            <w:r>
+                              <w:rPr>
+                                <w:rFonts w:ascii="Tahoma" w:eastAsia="Tahoma" w:hAnsi="Tahoma" w:cs="Tahoma"/>
+                                <w:smallCaps/>
+                                <w:color w:val="FFFFFF"/>
+                                <w:sz w:val="28"/>
+                              </w:rPr>
+                              <w:t>Ồ</w:t>
+                            </w:r>
+                            <w:r>
+                              <w:rPr>
+                                <w:rFonts w:ascii="Tahoma" w:eastAsia="Tahoma" w:hAnsi="Tahoma" w:cs="Tahoma"/>
+                                <w:smallCaps/>
+                                <w:color w:val="FFFFFF"/>
+                                <w:sz w:val="28"/>
+                              </w:rPr>
+                              <w:t xml:space="preserve"> ÁN MÔN H</w:t>
+                            </w:r>
+                            <w:r>
+                              <w:rPr>
+                                <w:rFonts w:ascii="Tahoma" w:eastAsia="Tahoma" w:hAnsi="Tahoma" w:cs="Tahoma"/>
+                                <w:smallCaps/>
+                                <w:color w:val="FFFFFF"/>
+                                <w:sz w:val="28"/>
+                              </w:rPr>
+                              <w:t>Ọ</w:t>
+                            </w:r>
+                            <w:r>
+                              <w:rPr>
+                                <w:rFonts w:ascii="Tahoma" w:eastAsia="Tahoma" w:hAnsi="Tahoma" w:cs="Tahoma"/>
+                                <w:smallCaps/>
+                                <w:color w:val="FFFFFF"/>
+                                <w:sz w:val="28"/>
+                              </w:rPr>
+                              <w:t>C</w:t>
                             </w:r>
                             <w:r>
                               <w:rPr>
@@ -894,7 +1389,87 @@
                                 <w:color w:val="FFFFFF"/>
                                 <w:sz w:val="28"/>
                               </w:rPr>
-                              <w:t>HỆ THỐNG THÔNG TIN PHỤC VỤ TRÍ TUỆ KINH DOANH</w:t>
+                              <w:t>H</w:t>
+                            </w:r>
+                            <w:r>
+                              <w:rPr>
+                                <w:rFonts w:ascii="Tahoma" w:eastAsia="Tahoma" w:hAnsi="Tahoma" w:cs="Tahoma"/>
+                                <w:color w:val="FFFFFF"/>
+                                <w:sz w:val="28"/>
+                              </w:rPr>
+                              <w:t>Ệ</w:t>
+                            </w:r>
+                            <w:r>
+                              <w:rPr>
+                                <w:rFonts w:ascii="Tahoma" w:eastAsia="Tahoma" w:hAnsi="Tahoma" w:cs="Tahoma"/>
+                                <w:color w:val="FFFFFF"/>
+                                <w:sz w:val="28"/>
+                              </w:rPr>
+                              <w:t xml:space="preserve"> TH</w:t>
+                            </w:r>
+                            <w:r>
+                              <w:rPr>
+                                <w:rFonts w:ascii="Tahoma" w:eastAsia="Tahoma" w:hAnsi="Tahoma" w:cs="Tahoma"/>
+                                <w:color w:val="FFFFFF"/>
+                                <w:sz w:val="28"/>
+                              </w:rPr>
+                              <w:t>Ố</w:t>
+                            </w:r>
+                            <w:r>
+                              <w:rPr>
+                                <w:rFonts w:ascii="Tahoma" w:eastAsia="Tahoma" w:hAnsi="Tahoma" w:cs="Tahoma"/>
+                                <w:color w:val="FFFFFF"/>
+                                <w:sz w:val="28"/>
+                              </w:rPr>
+                              <w:t>NG THÔNG TIN PH</w:t>
+                            </w:r>
+                            <w:r>
+                              <w:rPr>
+                                <w:rFonts w:ascii="Tahoma" w:eastAsia="Tahoma" w:hAnsi="Tahoma" w:cs="Tahoma"/>
+                                <w:color w:val="FFFFFF"/>
+                                <w:sz w:val="28"/>
+                              </w:rPr>
+                              <w:t>Ụ</w:t>
+                            </w:r>
+                            <w:r>
+                              <w:rPr>
+                                <w:rFonts w:ascii="Tahoma" w:eastAsia="Tahoma" w:hAnsi="Tahoma" w:cs="Tahoma"/>
+                                <w:color w:val="FFFFFF"/>
+                                <w:sz w:val="28"/>
+                              </w:rPr>
+                              <w:t>C V</w:t>
+                            </w:r>
+                            <w:r>
+                              <w:rPr>
+                                <w:rFonts w:ascii="Tahoma" w:eastAsia="Tahoma" w:hAnsi="Tahoma" w:cs="Tahoma"/>
+                                <w:color w:val="FFFFFF"/>
+                                <w:sz w:val="28"/>
+                              </w:rPr>
+                              <w:t>Ụ</w:t>
+                            </w:r>
+                            <w:r>
+                              <w:rPr>
+                                <w:rFonts w:ascii="Tahoma" w:eastAsia="Tahoma" w:hAnsi="Tahoma" w:cs="Tahoma"/>
+                                <w:color w:val="FFFFFF"/>
+                                <w:sz w:val="28"/>
+                              </w:rPr>
+                              <w:t xml:space="preserve"> TRÍ TU</w:t>
+                            </w:r>
+                            <w:r>
+                              <w:rPr>
+                                <w:rFonts w:ascii="Tahoma" w:eastAsia="Tahoma" w:hAnsi="Tahoma" w:cs="Tahoma"/>
+                                <w:color w:val="FFFFFF"/>
+                                <w:sz w:val="28"/>
+                              </w:rPr>
+                              <w:t>Ệ</w:t>
+                            </w:r>
+                            <w:r>
+                              <w:rPr>
+                                <w:rFonts w:ascii="Tahoma" w:eastAsia="Tahoma" w:hAnsi="Tahoma" w:cs="Tahoma"/>
+                                <w:color w:val="FFFFFF"/>
+                                <w:sz w:val="28"/>
+                              </w:rPr>
+                              <w:t xml:space="preserve"> KINH DOANH</w:t>
                             </w:r>
                           </w:p>
                           <w:p>
@@ -909,7 +1484,55 @@
                                 <w:color w:val="FFFFFF"/>
                                 <w:sz w:val="28"/>
                               </w:rPr>
-                              <w:t>HỌC KỲ I – NĂM HỌC 2022</w:t>
+                              <w:t>H</w:t>
+                            </w:r>
+                            <w:r>
+                              <w:rPr>
+                                <w:rFonts w:ascii="Tahoma" w:eastAsia="Tahoma" w:hAnsi="Tahoma" w:cs="Tahoma"/>
+                                <w:color w:val="FFFFFF"/>
+                                <w:sz w:val="28"/>
+                              </w:rPr>
+                              <w:t>Ọ</w:t>
+                            </w:r>
+                            <w:r>
+                              <w:rPr>
+                                <w:rFonts w:ascii="Tahoma" w:eastAsia="Tahoma" w:hAnsi="Tahoma" w:cs="Tahoma"/>
+                                <w:color w:val="FFFFFF"/>
+                                <w:sz w:val="28"/>
+                              </w:rPr>
+                              <w:t>C K</w:t>
+                            </w:r>
+                            <w:r>
+                              <w:rPr>
+                                <w:rFonts w:ascii="Tahoma" w:eastAsia="Tahoma" w:hAnsi="Tahoma" w:cs="Tahoma"/>
+                                <w:color w:val="FFFFFF"/>
+                                <w:sz w:val="28"/>
+                              </w:rPr>
+                              <w:t>Ỳ</w:t>
+                            </w:r>
+                            <w:r>
+                              <w:rPr>
+                                <w:rFonts w:ascii="Tahoma" w:eastAsia="Tahoma" w:hAnsi="Tahoma" w:cs="Tahoma"/>
+                                <w:color w:val="FFFFFF"/>
+                                <w:sz w:val="28"/>
+                              </w:rPr>
+                              <w:t xml:space="preserve"> I – NĂM H</w:t>
+                            </w:r>
+                            <w:r>
+                              <w:rPr>
+                                <w:rFonts w:ascii="Tahoma" w:eastAsia="Tahoma" w:hAnsi="Tahoma" w:cs="Tahoma"/>
+                                <w:color w:val="FFFFFF"/>
+                                <w:sz w:val="28"/>
+                              </w:rPr>
+                              <w:t>Ọ</w:t>
+                            </w:r>
+                            <w:r>
+                              <w:rPr>
+                                <w:rFonts w:ascii="Tahoma" w:eastAsia="Tahoma" w:hAnsi="Tahoma" w:cs="Tahoma"/>
+                                <w:color w:val="FFFFFF"/>
+                                <w:sz w:val="28"/>
+                              </w:rPr>
+                              <w:t>C 2022</w:t>
                             </w:r>
                             <w:r>
                               <w:rPr>
@@ -965,7 +1588,61 @@
                                 <w:color w:val="4472C4"/>
                                 <w:sz w:val="64"/>
                               </w:rPr>
-                              <w:t>HTTT PHỤC VỤ TRÍ TUỆ KINH DOANH</w:t>
+                              <w:t>HTTT PH</w:t>
+                            </w:r>
+                            <w:r>
+                              <w:rPr>
+                                <w:b/>
+                                <w:smallCaps/>
+                                <w:color w:val="4472C4"/>
+                                <w:sz w:val="64"/>
+                              </w:rPr>
+                              <w:t>Ụ</w:t>
+                            </w:r>
+                            <w:r>
+                              <w:rPr>
+                                <w:b/>
+                                <w:smallCaps/>
+                                <w:color w:val="4472C4"/>
+                                <w:sz w:val="64"/>
+                              </w:rPr>
+                              <w:t>C V</w:t>
+                            </w:r>
+                            <w:r>
+                              <w:rPr>
+                                <w:b/>
+                                <w:smallCaps/>
+                                <w:color w:val="4472C4"/>
+                                <w:sz w:val="64"/>
+                              </w:rPr>
+                              <w:t>Ụ</w:t>
+                            </w:r>
+                            <w:r>
+                              <w:rPr>
+                                <w:b/>
+                                <w:smallCaps/>
+                                <w:color w:val="4472C4"/>
+                                <w:sz w:val="64"/>
+                              </w:rPr>
+                              <w:t xml:space="preserve"> TRÍ TU</w:t>
+                            </w:r>
+                            <w:r>
+                              <w:rPr>
+                                <w:b/>
+                                <w:smallCaps/>
+                                <w:color w:val="4472C4"/>
+                                <w:sz w:val="64"/>
+                              </w:rPr>
+                              <w:t>Ệ</w:t>
+                            </w:r>
+                            <w:r>
+                              <w:rPr>
+                                <w:b/>
+                                <w:smallCaps/>
+                                <w:color w:val="4472C4"/>
+                                <w:sz w:val="64"/>
+                              </w:rPr>
+                              <w:t xml:space="preserve"> KINH DOANH</w:t>
                             </w:r>
                           </w:p>
                         </w:txbxContent>
@@ -985,7 +1662,71 @@
           <w:b/>
           <w:color w:val="FFFFFF"/>
         </w:rPr>
-        <w:t>BỘ MÔN HỆ THỐNG THÔNG TIN – KHOA CÔNG NGHỆ THÔNG TIN</w:t>
+        <w:t>B</w:t>
+      </w:r>
+      <w:r>
+        <w:rPr>
+          <w:rFonts w:ascii="Arial" w:eastAsia="Arial" w:hAnsi="Arial" w:cs="Arial"/>
+          <w:b/>
+          <w:color w:val="FFFFFF"/>
+        </w:rPr>
+        <w:t>Ộ</w:t>
+      </w:r>
+      <w:r>
+        <w:rPr>
+          <w:rFonts w:ascii="Arial" w:eastAsia="Arial" w:hAnsi="Arial" w:cs="Arial"/>
+          <w:b/>
+          <w:color w:val="FFFFFF"/>
+        </w:rPr>
+        <w:t xml:space="preserve"> MÔN H</w:t>
+      </w:r>
+      <w:r>
+        <w:rPr>
+          <w:rFonts w:ascii="Arial" w:eastAsia="Arial" w:hAnsi="Arial" w:cs="Arial"/>
+          <w:b/>
+          <w:color w:val="FFFFFF"/>
+        </w:rPr>
+        <w:t>Ệ</w:t>
+      </w:r>
+      <w:r>
+        <w:rPr>
+          <w:rFonts w:ascii="Arial" w:eastAsia="Arial" w:hAnsi="Arial" w:cs="Arial"/>
+          <w:b/>
+          <w:color w:val="FFFFFF"/>
+        </w:rPr>
+        <w:t xml:space="preserve"> TH</w:t>
+      </w:r>
+      <w:r>
+        <w:rPr>
+          <w:rFonts w:ascii="Arial" w:eastAsia="Arial" w:hAnsi="Arial" w:cs="Arial"/>
+          <w:b/>
+          <w:color w:val="FFFFFF"/>
+        </w:rPr>
+        <w:t>Ố</w:t>
+      </w:r>
+      <w:r>
+        <w:rPr>
+          <w:rFonts w:ascii="Arial" w:eastAsia="Arial" w:hAnsi="Arial" w:cs="Arial"/>
+          <w:b/>
+          <w:color w:val="FFFFFF"/>
+        </w:rPr>
+        <w:t>NG THÔNG TIN – KHOA CÔNG NGH</w:t>
+      </w:r>
+      <w:r>
+        <w:rPr>
+          <w:rFonts w:ascii="Arial" w:eastAsia="Arial" w:hAnsi="Arial" w:cs="Arial"/>
+          <w:b/>
+          <w:color w:val="FFFFFF"/>
+        </w:rPr>
+        <w:t>Ệ</w:t>
+      </w:r>
+      <w:r>
+        <w:rPr>
+          <w:rFonts w:ascii="Arial" w:eastAsia="Arial" w:hAnsi="Arial" w:cs="Arial"/>
+          <w:b/>
+          <w:color w:val="FFFFFF"/>
+        </w:rPr>
+        <w:t xml:space="preserve"> THÔNG TIN</w:t>
       </w:r>
     </w:p>
     <w:p>
@@ -1003,7 +1744,159 @@
           <w:b/>
           <w:color w:val="FFFFFF"/>
         </w:rPr>
-        <w:t>ĐẠI HỌC KHOA HỌC TỰ NHIÊN THÀNH PHỐ HỒ CHÍ MINH, ĐẠI HỌC QUỐC GIA TP HCM</w:t>
+        <w:t>Đ</w:t>
+      </w:r>
+      <w:r>
+        <w:rPr>
+          <w:rFonts w:ascii="Arial" w:eastAsia="Arial" w:hAnsi="Arial" w:cs="Arial"/>
+          <w:b/>
+          <w:color w:val="FFFFFF"/>
+        </w:rPr>
+        <w:t>Ạ</w:t>
+      </w:r>
+      <w:r>
+        <w:rPr>
+          <w:rFonts w:ascii="Arial" w:eastAsia="Arial" w:hAnsi="Arial" w:cs="Arial"/>
+          <w:b/>
+          <w:color w:val="FFFFFF"/>
+        </w:rPr>
+        <w:t>I H</w:t>
+      </w:r>
+      <w:r>
+        <w:rPr>
+          <w:rFonts w:ascii="Arial" w:eastAsia="Arial" w:hAnsi="Arial" w:cs="Arial"/>
+          <w:b/>
+          <w:color w:val="FFFFFF"/>
+        </w:rPr>
+        <w:t>Ọ</w:t>
+      </w:r>
+      <w:r>
+        <w:rPr>
+          <w:rFonts w:ascii="Arial" w:eastAsia="Arial" w:hAnsi="Arial" w:cs="Arial"/>
+          <w:b/>
+          <w:color w:val="FFFFFF"/>
+        </w:rPr>
+        <w:t>C KHOA H</w:t>
+      </w:r>
+      <w:r>
+        <w:rPr>
+          <w:rFonts w:ascii="Arial" w:eastAsia="Arial" w:hAnsi="Arial" w:cs="Arial"/>
+          <w:b/>
+          <w:color w:val="FFFFFF"/>
+        </w:rPr>
+        <w:t>Ọ</w:t>
+      </w:r>
+      <w:r>
+        <w:rPr>
+          <w:rFonts w:ascii="Arial" w:eastAsia="Arial" w:hAnsi="Arial" w:cs="Arial"/>
+          <w:b/>
+          <w:color w:val="FFFFFF"/>
+        </w:rPr>
+        <w:t>C T</w:t>
+      </w:r>
+      <w:r>
+        <w:rPr>
+          <w:rFonts w:ascii="Arial" w:eastAsia="Arial" w:hAnsi="Arial" w:cs="Arial"/>
+          <w:b/>
+          <w:color w:val="FFFFFF"/>
+        </w:rPr>
+        <w:t>Ự</w:t>
+      </w:r>
+      <w:r>
+        <w:rPr>
+          <w:rFonts w:ascii="Arial" w:eastAsia="Arial" w:hAnsi="Arial" w:cs="Arial"/>
+          <w:b/>
+          <w:color w:val="FFFFFF"/>
+        </w:rPr>
+        <w:t xml:space="preserve"> NHIÊN THÀNH PH</w:t>
+      </w:r>
+      <w:r>
+        <w:rPr>
+          <w:rFonts w:ascii="Arial" w:eastAsia="Arial" w:hAnsi="Arial" w:cs="Arial"/>
+          <w:b/>
+          <w:color w:val="FFFFFF"/>
+        </w:rPr>
+        <w:t>Ố</w:t>
+      </w:r>
+      <w:r>
+        <w:rPr>
+          <w:rFonts w:ascii="Arial" w:eastAsia="Arial" w:hAnsi="Arial" w:cs="Arial"/>
+          <w:b/>
+          <w:color w:val="FFFFFF"/>
+        </w:rPr>
+        <w:t xml:space="preserve"> H</w:t>
+      </w:r>
+      <w:r>
+        <w:rPr>
+          <w:rFonts w:ascii="Arial" w:eastAsia="Arial" w:hAnsi="Arial" w:cs="Arial"/>
+          <w:b/>
+          <w:color w:val="FFFFFF"/>
+        </w:rPr>
+        <w:t>Ồ</w:t>
+      </w:r>
+      <w:r>
+        <w:rPr>
+          <w:rFonts w:ascii="Arial" w:eastAsia="Arial" w:hAnsi="Arial" w:cs="Arial"/>
+          <w:b/>
+          <w:color w:val="FFFFFF"/>
+        </w:rPr>
+        <w:t xml:space="preserve"> CHÍ MINH, Đ</w:t>
+      </w:r>
+      <w:r>
+        <w:rPr>
+          <w:rFonts w:ascii="Arial" w:eastAsia="Arial" w:hAnsi="Arial" w:cs="Arial"/>
+          <w:b/>
+          <w:color w:val="FFFFFF"/>
+        </w:rPr>
+        <w:t>Ạ</w:t>
+      </w:r>
+      <w:r>
+        <w:rPr>
+          <w:rFonts w:ascii="Arial" w:eastAsia="Arial" w:hAnsi="Arial" w:cs="Arial"/>
+          <w:b/>
+          <w:color w:val="FFFFFF"/>
+        </w:rPr>
+        <w:t>I H</w:t>
+      </w:r>
+      <w:r>
+        <w:rPr>
+          <w:rFonts w:ascii="Arial" w:eastAsia="Arial" w:hAnsi="Arial" w:cs="Arial"/>
+          <w:b/>
+          <w:color w:val="FFFFFF"/>
+        </w:rPr>
+        <w:t>Ọ</w:t>
+      </w:r>
+      <w:r>
+        <w:rPr>
+          <w:rFonts w:ascii="Arial" w:eastAsia="Arial" w:hAnsi="Arial" w:cs="Arial"/>
+          <w:b/>
+          <w:color w:val="FFFFFF"/>
+        </w:rPr>
+        <w:t>C QU</w:t>
+      </w:r>
+      <w:r>
+        <w:rPr>
+          <w:rFonts w:ascii="Arial" w:eastAsia="Arial" w:hAnsi="Arial" w:cs="Arial"/>
+          <w:b/>
+          <w:color w:val="FFFFFF"/>
+        </w:rPr>
+        <w:t>Ố</w:t>
+      </w:r>
+      <w:r>
+        <w:rPr>
+          <w:rFonts w:ascii="Arial" w:eastAsia="Arial" w:hAnsi="Arial" w:cs="Arial"/>
+          <w:b/>
+          <w:color w:val="FFFFFF"/>
+        </w:rPr>
+        <w:t xml:space="preserve">C GIA TP </w:t>
+      </w:r>
+      <w:r>
+        <w:rPr>
+          <w:rFonts w:ascii="Arial" w:eastAsia="Arial" w:hAnsi="Arial" w:cs="Arial"/>
+          <w:b/>
+          <w:color w:val="FFFFFF"/>
+        </w:rPr>
+        <w:t>HCM</w:t>
       </w:r>
     </w:p>
     <w:p>
@@ -1041,6 +1934,7 @@
       <w:r>
         <w:rPr>
           <w:noProof/>
+          <w:lang w:val="en-US"/>
         </w:rPr>
         <w:drawing>
           <wp:anchor distT="0" distB="0" distL="114300" distR="114300" simplePos="0" relativeHeight="251659264" behindDoc="0" locked="0" layoutInCell="1" hidden="0" allowOverlap="1" wp14:anchorId="27F5395D" wp14:editId="400E4302">
@@ -1141,7 +2035,43 @@
           <w:sz w:val="30"/>
           <w:szCs w:val="30"/>
         </w:rPr>
-        <w:t>BẢNG THÔNG TIN CHI TIẾT NHÓM</w:t>
+        <w:t>B</w:t>
+      </w:r>
+      <w:r>
+        <w:rPr>
+          <w:rFonts w:ascii="Tahoma" w:eastAsia="Tahoma" w:hAnsi="Tahoma" w:cs="Tahoma"/>
+          <w:b/>
+          <w:sz w:val="30"/>
+          <w:szCs w:val="30"/>
+        </w:rPr>
+        <w:t>Ả</w:t>
+      </w:r>
+      <w:r>
+        <w:rPr>
+          <w:rFonts w:ascii="Tahoma" w:eastAsia="Tahoma" w:hAnsi="Tahoma" w:cs="Tahoma"/>
+          <w:b/>
+          <w:sz w:val="30"/>
+          <w:szCs w:val="30"/>
+        </w:rPr>
+        <w:t>NG THÔNG TIN CHI TI</w:t>
+      </w:r>
+      <w:r>
+        <w:rPr>
+          <w:rFonts w:ascii="Tahoma" w:eastAsia="Tahoma" w:hAnsi="Tahoma" w:cs="Tahoma"/>
+          <w:b/>
+          <w:sz w:val="30"/>
+          <w:szCs w:val="30"/>
+        </w:rPr>
+        <w:t>Ế</w:t>
+      </w:r>
+      <w:r>
+        <w:rPr>
+          <w:rFonts w:ascii="Tahoma" w:eastAsia="Tahoma" w:hAnsi="Tahoma" w:cs="Tahoma"/>
+          <w:b/>
+          <w:sz w:val="30"/>
+          <w:szCs w:val="30"/>
+        </w:rPr>
+        <w:t>T NHÓM</w:t>
       </w:r>
     </w:p>
     <w:tbl>
@@ -1311,7 +2241,43 @@
                 <w:sz w:val="20"/>
                 <w:szCs w:val="20"/>
               </w:rPr>
-              <w:t>Số lượng:</w:t>
+              <w:t>S</w:t>
+            </w:r>
+            <w:r>
+              <w:rPr>
+                <w:rFonts w:ascii="Tahoma" w:eastAsia="Tahoma" w:hAnsi="Tahoma" w:cs="Tahoma"/>
+                <w:b/>
+                <w:sz w:val="20"/>
+                <w:szCs w:val="20"/>
+              </w:rPr>
+              <w:t>ố</w:t>
+            </w:r>
+            <w:r>
+              <w:rPr>
+                <w:rFonts w:ascii="Tahoma" w:eastAsia="Tahoma" w:hAnsi="Tahoma" w:cs="Tahoma"/>
+                <w:b/>
+                <w:sz w:val="20"/>
+                <w:szCs w:val="20"/>
+              </w:rPr>
+              <w:t xml:space="preserve"> lư</w:t>
+            </w:r>
+            <w:r>
+              <w:rPr>
+                <w:rFonts w:ascii="Tahoma" w:eastAsia="Tahoma" w:hAnsi="Tahoma" w:cs="Tahoma"/>
+                <w:b/>
+                <w:sz w:val="20"/>
+                <w:szCs w:val="20"/>
+              </w:rPr>
+              <w:t>ợ</w:t>
+            </w:r>
+            <w:r>
+              <w:rPr>
+                <w:rFonts w:ascii="Tahoma" w:eastAsia="Tahoma" w:hAnsi="Tahoma" w:cs="Tahoma"/>
+                <w:b/>
+                <w:sz w:val="20"/>
+                <w:szCs w:val="20"/>
+              </w:rPr>
+              <w:t>ng:</w:t>
             </w:r>
           </w:p>
         </w:tc>
@@ -1394,7 +2360,25 @@
                 <w:sz w:val="20"/>
                 <w:szCs w:val="20"/>
               </w:rPr>
-              <w:t>Họ tên</w:t>
+              <w:t>H</w:t>
+            </w:r>
+            <w:r>
+              <w:rPr>
+                <w:rFonts w:ascii="Tahoma" w:eastAsia="Tahoma" w:hAnsi="Tahoma" w:cs="Tahoma"/>
+                <w:b/>
+                <w:sz w:val="20"/>
+                <w:szCs w:val="20"/>
+              </w:rPr>
+              <w:t>ọ</w:t>
+            </w:r>
+            <w:r>
+              <w:rPr>
+                <w:rFonts w:ascii="Tahoma" w:eastAsia="Tahoma" w:hAnsi="Tahoma" w:cs="Tahoma"/>
+                <w:b/>
+                <w:sz w:val="20"/>
+                <w:szCs w:val="20"/>
+              </w:rPr>
+              <w:t xml:space="preserve"> tên</w:t>
             </w:r>
           </w:p>
         </w:tc>
@@ -1446,7 +2430,43 @@
                 <w:sz w:val="20"/>
                 <w:szCs w:val="20"/>
               </w:rPr>
-              <w:t>Điện thoại</w:t>
+              <w:t>Đi</w:t>
+            </w:r>
+            <w:r>
+              <w:rPr>
+                <w:rFonts w:ascii="Tahoma" w:eastAsia="Tahoma" w:hAnsi="Tahoma" w:cs="Tahoma"/>
+                <w:b/>
+                <w:sz w:val="20"/>
+                <w:szCs w:val="20"/>
+              </w:rPr>
+              <w:t>ệ</w:t>
+            </w:r>
+            <w:r>
+              <w:rPr>
+                <w:rFonts w:ascii="Tahoma" w:eastAsia="Tahoma" w:hAnsi="Tahoma" w:cs="Tahoma"/>
+                <w:b/>
+                <w:sz w:val="20"/>
+                <w:szCs w:val="20"/>
+              </w:rPr>
+              <w:t>n tho</w:t>
+            </w:r>
+            <w:r>
+              <w:rPr>
+                <w:rFonts w:ascii="Tahoma" w:eastAsia="Tahoma" w:hAnsi="Tahoma" w:cs="Tahoma"/>
+                <w:b/>
+                <w:sz w:val="20"/>
+                <w:szCs w:val="20"/>
+              </w:rPr>
+              <w:t>ạ</w:t>
+            </w:r>
+            <w:r>
+              <w:rPr>
+                <w:rFonts w:ascii="Tahoma" w:eastAsia="Tahoma" w:hAnsi="Tahoma" w:cs="Tahoma"/>
+                <w:b/>
+                <w:sz w:val="20"/>
+                <w:szCs w:val="20"/>
+              </w:rPr>
+              <w:t>i</w:t>
             </w:r>
           </w:p>
         </w:tc>
@@ -1468,7 +2488,21 @@
                 <w:rFonts w:ascii="Tahoma" w:eastAsia="Tahoma" w:hAnsi="Tahoma" w:cs="Tahoma"/>
                 <w:b/>
               </w:rPr>
-              <w:t>Hình ảnh</w:t>
+              <w:t xml:space="preserve">Hình </w:t>
+            </w:r>
+            <w:r>
+              <w:rPr>
+                <w:rFonts w:ascii="Tahoma" w:eastAsia="Tahoma" w:hAnsi="Tahoma" w:cs="Tahoma"/>
+                <w:b/>
+              </w:rPr>
+              <w:t>ả</w:t>
+            </w:r>
+            <w:r>
+              <w:rPr>
+                <w:rFonts w:ascii="Tahoma" w:eastAsia="Tahoma" w:hAnsi="Tahoma" w:cs="Tahoma"/>
+                <w:b/>
+              </w:rPr>
+              <w:t>nh</w:t>
             </w:r>
           </w:p>
         </w:tc>
@@ -1631,7 +2665,23 @@
                 <w:sz w:val="20"/>
                 <w:szCs w:val="20"/>
               </w:rPr>
-              <w:t>Nguyễn Văn Tâm</w:t>
+              <w:t>Nguy</w:t>
+            </w:r>
+            <w:r>
+              <w:rPr>
+                <w:rFonts w:ascii="Tahoma" w:eastAsia="Tahoma" w:hAnsi="Tahoma" w:cs="Tahoma"/>
+                <w:sz w:val="20"/>
+                <w:szCs w:val="20"/>
+              </w:rPr>
+              <w:t>ễ</w:t>
+            </w:r>
+            <w:r>
+              <w:rPr>
+                <w:rFonts w:ascii="Tahoma" w:eastAsia="Tahoma" w:hAnsi="Tahoma" w:cs="Tahoma"/>
+                <w:sz w:val="20"/>
+                <w:szCs w:val="20"/>
+              </w:rPr>
+              <w:t>n Văn Tâm</w:t>
             </w:r>
           </w:p>
         </w:tc>
@@ -1853,7 +2903,55 @@
                 <w:sz w:val="20"/>
                 <w:szCs w:val="20"/>
               </w:rPr>
-              <w:t>Phạm Thị Kiều Loan</w:t>
+              <w:t>Ph</w:t>
+            </w:r>
+            <w:r>
+              <w:rPr>
+                <w:rFonts w:ascii="Tahoma" w:eastAsia="Tahoma" w:hAnsi="Tahoma" w:cs="Tahoma"/>
+                <w:sz w:val="20"/>
+                <w:szCs w:val="20"/>
+              </w:rPr>
+              <w:t>ạ</w:t>
+            </w:r>
+            <w:r>
+              <w:rPr>
+                <w:rFonts w:ascii="Tahoma" w:eastAsia="Tahoma" w:hAnsi="Tahoma" w:cs="Tahoma"/>
+                <w:sz w:val="20"/>
+                <w:szCs w:val="20"/>
+              </w:rPr>
+              <w:t>m Th</w:t>
+            </w:r>
+            <w:r>
+              <w:rPr>
+                <w:rFonts w:ascii="Tahoma" w:eastAsia="Tahoma" w:hAnsi="Tahoma" w:cs="Tahoma"/>
+                <w:sz w:val="20"/>
+                <w:szCs w:val="20"/>
+              </w:rPr>
+              <w:t>ị</w:t>
+            </w:r>
+            <w:r>
+              <w:rPr>
+                <w:rFonts w:ascii="Tahoma" w:eastAsia="Tahoma" w:hAnsi="Tahoma" w:cs="Tahoma"/>
+                <w:sz w:val="20"/>
+                <w:szCs w:val="20"/>
+              </w:rPr>
+              <w:t xml:space="preserve"> Ki</w:t>
+            </w:r>
+            <w:r>
+              <w:rPr>
+                <w:rFonts w:ascii="Tahoma" w:eastAsia="Tahoma" w:hAnsi="Tahoma" w:cs="Tahoma"/>
+                <w:sz w:val="20"/>
+                <w:szCs w:val="20"/>
+              </w:rPr>
+              <w:t>ề</w:t>
+            </w:r>
+            <w:r>
+              <w:rPr>
+                <w:rFonts w:ascii="Tahoma" w:eastAsia="Tahoma" w:hAnsi="Tahoma" w:cs="Tahoma"/>
+                <w:sz w:val="20"/>
+                <w:szCs w:val="20"/>
+              </w:rPr>
+              <w:t>u Loan</w:t>
             </w:r>
           </w:p>
         </w:tc>
@@ -1963,7 +3061,43 @@
                 <w:sz w:val="20"/>
                 <w:szCs w:val="20"/>
               </w:rPr>
-              <w:t>Bảng phân công &amp; đánh giá hoàn thành công việc</w:t>
+              <w:t>B</w:t>
+            </w:r>
+            <w:r>
+              <w:rPr>
+                <w:rFonts w:ascii="Tahoma" w:eastAsia="Tahoma" w:hAnsi="Tahoma" w:cs="Tahoma"/>
+                <w:b/>
+                <w:sz w:val="20"/>
+                <w:szCs w:val="20"/>
+              </w:rPr>
+              <w:t>ả</w:t>
+            </w:r>
+            <w:r>
+              <w:rPr>
+                <w:rFonts w:ascii="Tahoma" w:eastAsia="Tahoma" w:hAnsi="Tahoma" w:cs="Tahoma"/>
+                <w:b/>
+                <w:sz w:val="20"/>
+                <w:szCs w:val="20"/>
+              </w:rPr>
+              <w:t>ng phân công &amp; đánh giá hoàn thành công vi</w:t>
+            </w:r>
+            <w:r>
+              <w:rPr>
+                <w:rFonts w:ascii="Tahoma" w:eastAsia="Tahoma" w:hAnsi="Tahoma" w:cs="Tahoma"/>
+                <w:b/>
+                <w:sz w:val="20"/>
+                <w:szCs w:val="20"/>
+              </w:rPr>
+              <w:t>ệ</w:t>
+            </w:r>
+            <w:r>
+              <w:rPr>
+                <w:rFonts w:ascii="Tahoma" w:eastAsia="Tahoma" w:hAnsi="Tahoma" w:cs="Tahoma"/>
+                <w:b/>
+                <w:sz w:val="20"/>
+                <w:szCs w:val="20"/>
+              </w:rPr>
+              <w:t>c</w:t>
             </w:r>
           </w:p>
         </w:tc>
@@ -1989,7 +3123,61 @@
                 <w:sz w:val="20"/>
                 <w:szCs w:val="20"/>
               </w:rPr>
-              <w:t>Công việc thực hiện</w:t>
+              <w:t>Công vi</w:t>
+            </w:r>
+            <w:r>
+              <w:rPr>
+                <w:rFonts w:ascii="Tahoma" w:eastAsia="Tahoma" w:hAnsi="Tahoma" w:cs="Tahoma"/>
+                <w:b/>
+                <w:sz w:val="20"/>
+                <w:szCs w:val="20"/>
+              </w:rPr>
+              <w:t>ệ</w:t>
+            </w:r>
+            <w:r>
+              <w:rPr>
+                <w:rFonts w:ascii="Tahoma" w:eastAsia="Tahoma" w:hAnsi="Tahoma" w:cs="Tahoma"/>
+                <w:b/>
+                <w:sz w:val="20"/>
+                <w:szCs w:val="20"/>
+              </w:rPr>
+              <w:t>c th</w:t>
+            </w:r>
+            <w:r>
+              <w:rPr>
+                <w:rFonts w:ascii="Tahoma" w:eastAsia="Tahoma" w:hAnsi="Tahoma" w:cs="Tahoma"/>
+                <w:b/>
+                <w:sz w:val="20"/>
+                <w:szCs w:val="20"/>
+              </w:rPr>
+              <w:t>ự</w:t>
+            </w:r>
+            <w:r>
+              <w:rPr>
+                <w:rFonts w:ascii="Tahoma" w:eastAsia="Tahoma" w:hAnsi="Tahoma" w:cs="Tahoma"/>
+                <w:b/>
+                <w:sz w:val="20"/>
+                <w:szCs w:val="20"/>
+              </w:rPr>
+              <w:t>c hi</w:t>
+            </w:r>
+            <w:r>
+              <w:rPr>
+                <w:rFonts w:ascii="Tahoma" w:eastAsia="Tahoma" w:hAnsi="Tahoma" w:cs="Tahoma"/>
+                <w:b/>
+                <w:sz w:val="20"/>
+                <w:szCs w:val="20"/>
+              </w:rPr>
+              <w:t>ệ</w:t>
+            </w:r>
+            <w:r>
+              <w:rPr>
+                <w:rFonts w:ascii="Tahoma" w:eastAsia="Tahoma" w:hAnsi="Tahoma" w:cs="Tahoma"/>
+                <w:b/>
+                <w:sz w:val="20"/>
+                <w:szCs w:val="20"/>
+              </w:rPr>
+              <w:t>n</w:t>
             </w:r>
           </w:p>
         </w:tc>
@@ -2013,7 +3201,61 @@
                 <w:sz w:val="20"/>
                 <w:szCs w:val="20"/>
               </w:rPr>
-              <w:t>Người thực hiện</w:t>
+              <w:t>Ngư</w:t>
+            </w:r>
+            <w:r>
+              <w:rPr>
+                <w:rFonts w:ascii="Tahoma" w:eastAsia="Tahoma" w:hAnsi="Tahoma" w:cs="Tahoma"/>
+                <w:b/>
+                <w:sz w:val="20"/>
+                <w:szCs w:val="20"/>
+              </w:rPr>
+              <w:t>ờ</w:t>
+            </w:r>
+            <w:r>
+              <w:rPr>
+                <w:rFonts w:ascii="Tahoma" w:eastAsia="Tahoma" w:hAnsi="Tahoma" w:cs="Tahoma"/>
+                <w:b/>
+                <w:sz w:val="20"/>
+                <w:szCs w:val="20"/>
+              </w:rPr>
+              <w:t>i th</w:t>
+            </w:r>
+            <w:r>
+              <w:rPr>
+                <w:rFonts w:ascii="Tahoma" w:eastAsia="Tahoma" w:hAnsi="Tahoma" w:cs="Tahoma"/>
+                <w:b/>
+                <w:sz w:val="20"/>
+                <w:szCs w:val="20"/>
+              </w:rPr>
+              <w:t>ự</w:t>
+            </w:r>
+            <w:r>
+              <w:rPr>
+                <w:rFonts w:ascii="Tahoma" w:eastAsia="Tahoma" w:hAnsi="Tahoma" w:cs="Tahoma"/>
+                <w:b/>
+                <w:sz w:val="20"/>
+                <w:szCs w:val="20"/>
+              </w:rPr>
+              <w:t>c hi</w:t>
+            </w:r>
+            <w:r>
+              <w:rPr>
+                <w:rFonts w:ascii="Tahoma" w:eastAsia="Tahoma" w:hAnsi="Tahoma" w:cs="Tahoma"/>
+                <w:b/>
+                <w:sz w:val="20"/>
+                <w:szCs w:val="20"/>
+              </w:rPr>
+              <w:t>ệ</w:t>
+            </w:r>
+            <w:r>
+              <w:rPr>
+                <w:rFonts w:ascii="Tahoma" w:eastAsia="Tahoma" w:hAnsi="Tahoma" w:cs="Tahoma"/>
+                <w:b/>
+                <w:sz w:val="20"/>
+                <w:szCs w:val="20"/>
+              </w:rPr>
+              <w:t>n</w:t>
             </w:r>
           </w:p>
         </w:tc>
@@ -2037,7 +3279,52 @@
                 <w:sz w:val="20"/>
                 <w:szCs w:val="20"/>
               </w:rPr>
-              <w:t>Mức độ hoàn thành</w:t>
+              <w:t>M</w:t>
+            </w:r>
+            <w:r>
+              <w:rPr>
+                <w:rFonts w:ascii="Tahoma" w:eastAsia="Tahoma" w:hAnsi="Tahoma" w:cs="Tahoma"/>
+                <w:b/>
+                <w:sz w:val="20"/>
+                <w:szCs w:val="20"/>
+              </w:rPr>
+              <w:t>ứ</w:t>
+            </w:r>
+            <w:r>
+              <w:rPr>
+                <w:rFonts w:ascii="Tahoma" w:eastAsia="Tahoma" w:hAnsi="Tahoma" w:cs="Tahoma"/>
+                <w:b/>
+                <w:sz w:val="20"/>
+                <w:szCs w:val="20"/>
+              </w:rPr>
+              <w:t xml:space="preserve">c </w:t>
+            </w:r>
+            <w:r>
+              <w:rPr>
+                <w:rFonts w:ascii="Tahoma" w:eastAsia="Tahoma" w:hAnsi="Tahoma" w:cs="Tahoma"/>
+                <w:b/>
+                <w:sz w:val="20"/>
+                <w:szCs w:val="20"/>
+              </w:rPr>
+              <w:t>đ</w:t>
+            </w:r>
+            <w:r>
+              <w:rPr>
+                <w:rFonts w:ascii="Tahoma" w:eastAsia="Tahoma" w:hAnsi="Tahoma" w:cs="Tahoma"/>
+                <w:b/>
+                <w:sz w:val="20"/>
+                <w:szCs w:val="20"/>
+              </w:rPr>
+              <w:t>ộ</w:t>
+            </w:r>
+            <w:r>
+              <w:rPr>
+                <w:rFonts w:ascii="Tahoma" w:eastAsia="Tahoma" w:hAnsi="Tahoma" w:cs="Tahoma"/>
+                <w:b/>
+                <w:sz w:val="20"/>
+                <w:szCs w:val="20"/>
+              </w:rPr>
+              <w:t xml:space="preserve"> hoàn thành</w:t>
             </w:r>
           </w:p>
         </w:tc>
@@ -2061,7 +3348,25 @@
                 <w:sz w:val="20"/>
                 <w:szCs w:val="20"/>
               </w:rPr>
-              <w:t>Đánh giá của nhóm</w:t>
+              <w:t>Đánh giá c</w:t>
+            </w:r>
+            <w:r>
+              <w:rPr>
+                <w:rFonts w:ascii="Tahoma" w:eastAsia="Tahoma" w:hAnsi="Tahoma" w:cs="Tahoma"/>
+                <w:b/>
+                <w:sz w:val="20"/>
+                <w:szCs w:val="20"/>
+              </w:rPr>
+              <w:t>ủ</w:t>
+            </w:r>
+            <w:r>
+              <w:rPr>
+                <w:rFonts w:ascii="Tahoma" w:eastAsia="Tahoma" w:hAnsi="Tahoma" w:cs="Tahoma"/>
+                <w:b/>
+                <w:sz w:val="20"/>
+                <w:szCs w:val="20"/>
+              </w:rPr>
+              <w:t>a nhóm</w:t>
             </w:r>
           </w:p>
         </w:tc>
@@ -2085,7 +3390,103 @@
                 <w:sz w:val="20"/>
                 <w:szCs w:val="20"/>
               </w:rPr>
-              <w:t>Tìm hiểu và mô tả ý nghĩa của các thuộc tính trong file dữ liệu COVID19</w:t>
+              <w:t>Tìm hi</w:t>
+            </w:r>
+            <w:r>
+              <w:rPr>
+                <w:rFonts w:ascii="Tahoma" w:eastAsia="Tahoma" w:hAnsi="Tahoma" w:cs="Tahoma"/>
+                <w:sz w:val="20"/>
+                <w:szCs w:val="20"/>
+              </w:rPr>
+              <w:t>ể</w:t>
+            </w:r>
+            <w:r>
+              <w:rPr>
+                <w:rFonts w:ascii="Tahoma" w:eastAsia="Tahoma" w:hAnsi="Tahoma" w:cs="Tahoma"/>
+                <w:sz w:val="20"/>
+                <w:szCs w:val="20"/>
+              </w:rPr>
+              <w:t>u và mô t</w:t>
+            </w:r>
+            <w:r>
+              <w:rPr>
+                <w:rFonts w:ascii="Tahoma" w:eastAsia="Tahoma" w:hAnsi="Tahoma" w:cs="Tahoma"/>
+                <w:sz w:val="20"/>
+                <w:szCs w:val="20"/>
+              </w:rPr>
+              <w:t>ả</w:t>
+            </w:r>
+            <w:r>
+              <w:rPr>
+                <w:rFonts w:ascii="Tahoma" w:eastAsia="Tahoma" w:hAnsi="Tahoma" w:cs="Tahoma"/>
+                <w:sz w:val="20"/>
+                <w:szCs w:val="20"/>
+              </w:rPr>
+              <w:t xml:space="preserve"> ý nghĩa c</w:t>
+            </w:r>
+            <w:r>
+              <w:rPr>
+                <w:rFonts w:ascii="Tahoma" w:eastAsia="Tahoma" w:hAnsi="Tahoma" w:cs="Tahoma"/>
+                <w:sz w:val="20"/>
+                <w:szCs w:val="20"/>
+              </w:rPr>
+              <w:t>ủ</w:t>
+            </w:r>
+            <w:r>
+              <w:rPr>
+                <w:rFonts w:ascii="Tahoma" w:eastAsia="Tahoma" w:hAnsi="Tahoma" w:cs="Tahoma"/>
+                <w:sz w:val="20"/>
+                <w:szCs w:val="20"/>
+              </w:rPr>
+              <w:t>a các thu</w:t>
+            </w:r>
+            <w:r>
+              <w:rPr>
+                <w:rFonts w:ascii="Tahoma" w:eastAsia="Tahoma" w:hAnsi="Tahoma" w:cs="Tahoma"/>
+                <w:sz w:val="20"/>
+                <w:szCs w:val="20"/>
+              </w:rPr>
+              <w:t>ộ</w:t>
+            </w:r>
+            <w:r>
+              <w:rPr>
+                <w:rFonts w:ascii="Tahoma" w:eastAsia="Tahoma" w:hAnsi="Tahoma" w:cs="Tahoma"/>
+                <w:sz w:val="20"/>
+                <w:szCs w:val="20"/>
+              </w:rPr>
+              <w:t>c tính trong file d</w:t>
+            </w:r>
+            <w:r>
+              <w:rPr>
+                <w:rFonts w:ascii="Tahoma" w:eastAsia="Tahoma" w:hAnsi="Tahoma" w:cs="Tahoma"/>
+                <w:sz w:val="20"/>
+                <w:szCs w:val="20"/>
+              </w:rPr>
+              <w:t>ữ</w:t>
+            </w:r>
+            <w:r>
+              <w:rPr>
+                <w:rFonts w:ascii="Tahoma" w:eastAsia="Tahoma" w:hAnsi="Tahoma" w:cs="Tahoma"/>
+                <w:sz w:val="20"/>
+                <w:szCs w:val="20"/>
+              </w:rPr>
+              <w:t xml:space="preserve"> li</w:t>
+            </w:r>
+            <w:r>
+              <w:rPr>
+                <w:rFonts w:ascii="Tahoma" w:eastAsia="Tahoma" w:hAnsi="Tahoma" w:cs="Tahoma"/>
+                <w:sz w:val="20"/>
+                <w:szCs w:val="20"/>
+              </w:rPr>
+              <w:t>ệ</w:t>
+            </w:r>
+            <w:r>
+              <w:rPr>
+                <w:rFonts w:ascii="Tahoma" w:eastAsia="Tahoma" w:hAnsi="Tahoma" w:cs="Tahoma"/>
+                <w:sz w:val="20"/>
+                <w:szCs w:val="20"/>
+              </w:rPr>
+              <w:t>u COVID19</w:t>
             </w:r>
           </w:p>
         </w:tc>
@@ -2151,7 +3552,143 @@
                 <w:sz w:val="20"/>
                 <w:szCs w:val="20"/>
               </w:rPr>
-              <w:t>Thực hiện Data Profiling để kiểm soát các kiểu dữ liệu cần lưu trữ</w:t>
+              <w:t>Th</w:t>
+            </w:r>
+            <w:r>
+              <w:rPr>
+                <w:rFonts w:ascii="Tahoma" w:eastAsia="Tahoma" w:hAnsi="Tahoma" w:cs="Tahoma"/>
+                <w:sz w:val="20"/>
+                <w:szCs w:val="20"/>
+              </w:rPr>
+              <w:t>ự</w:t>
+            </w:r>
+            <w:r>
+              <w:rPr>
+                <w:rFonts w:ascii="Tahoma" w:eastAsia="Tahoma" w:hAnsi="Tahoma" w:cs="Tahoma"/>
+                <w:sz w:val="20"/>
+                <w:szCs w:val="20"/>
+              </w:rPr>
+              <w:t>c hi</w:t>
+            </w:r>
+            <w:r>
+              <w:rPr>
+                <w:rFonts w:ascii="Tahoma" w:eastAsia="Tahoma" w:hAnsi="Tahoma" w:cs="Tahoma"/>
+                <w:sz w:val="20"/>
+                <w:szCs w:val="20"/>
+              </w:rPr>
+              <w:t>ệ</w:t>
+            </w:r>
+            <w:r>
+              <w:rPr>
+                <w:rFonts w:ascii="Tahoma" w:eastAsia="Tahoma" w:hAnsi="Tahoma" w:cs="Tahoma"/>
+                <w:sz w:val="20"/>
+                <w:szCs w:val="20"/>
+              </w:rPr>
+              <w:t>n Data Profiling đ</w:t>
+            </w:r>
+            <w:r>
+              <w:rPr>
+                <w:rFonts w:ascii="Tahoma" w:eastAsia="Tahoma" w:hAnsi="Tahoma" w:cs="Tahoma"/>
+                <w:sz w:val="20"/>
+                <w:szCs w:val="20"/>
+              </w:rPr>
+              <w:t>ể</w:t>
+            </w:r>
+            <w:r>
+              <w:rPr>
+                <w:rFonts w:ascii="Tahoma" w:eastAsia="Tahoma" w:hAnsi="Tahoma" w:cs="Tahoma"/>
+                <w:sz w:val="20"/>
+                <w:szCs w:val="20"/>
+              </w:rPr>
+              <w:t xml:space="preserve"> ki</w:t>
+            </w:r>
+            <w:r>
+              <w:rPr>
+                <w:rFonts w:ascii="Tahoma" w:eastAsia="Tahoma" w:hAnsi="Tahoma" w:cs="Tahoma"/>
+                <w:sz w:val="20"/>
+                <w:szCs w:val="20"/>
+              </w:rPr>
+              <w:t>ể</w:t>
+            </w:r>
+            <w:r>
+              <w:rPr>
+                <w:rFonts w:ascii="Tahoma" w:eastAsia="Tahoma" w:hAnsi="Tahoma" w:cs="Tahoma"/>
+                <w:sz w:val="20"/>
+                <w:szCs w:val="20"/>
+              </w:rPr>
+              <w:t>m soát các ki</w:t>
+            </w:r>
+            <w:r>
+              <w:rPr>
+                <w:rFonts w:ascii="Tahoma" w:eastAsia="Tahoma" w:hAnsi="Tahoma" w:cs="Tahoma"/>
+                <w:sz w:val="20"/>
+                <w:szCs w:val="20"/>
+              </w:rPr>
+              <w:t>ể</w:t>
+            </w:r>
+            <w:r>
+              <w:rPr>
+                <w:rFonts w:ascii="Tahoma" w:eastAsia="Tahoma" w:hAnsi="Tahoma" w:cs="Tahoma"/>
+                <w:sz w:val="20"/>
+                <w:szCs w:val="20"/>
+              </w:rPr>
+              <w:t>u d</w:t>
+            </w:r>
+            <w:r>
+              <w:rPr>
+                <w:rFonts w:ascii="Tahoma" w:eastAsia="Tahoma" w:hAnsi="Tahoma" w:cs="Tahoma"/>
+                <w:sz w:val="20"/>
+                <w:szCs w:val="20"/>
+              </w:rPr>
+              <w:t>ữ</w:t>
+            </w:r>
+            <w:r>
+              <w:rPr>
+                <w:rFonts w:ascii="Tahoma" w:eastAsia="Tahoma" w:hAnsi="Tahoma" w:cs="Tahoma"/>
+                <w:sz w:val="20"/>
+                <w:szCs w:val="20"/>
+              </w:rPr>
+              <w:t xml:space="preserve"> li</w:t>
+            </w:r>
+            <w:r>
+              <w:rPr>
+                <w:rFonts w:ascii="Tahoma" w:eastAsia="Tahoma" w:hAnsi="Tahoma" w:cs="Tahoma"/>
+                <w:sz w:val="20"/>
+                <w:szCs w:val="20"/>
+              </w:rPr>
+              <w:t>ệ</w:t>
+            </w:r>
+            <w:r>
+              <w:rPr>
+                <w:rFonts w:ascii="Tahoma" w:eastAsia="Tahoma" w:hAnsi="Tahoma" w:cs="Tahoma"/>
+                <w:sz w:val="20"/>
+                <w:szCs w:val="20"/>
+              </w:rPr>
+              <w:t>u c</w:t>
+            </w:r>
+            <w:r>
+              <w:rPr>
+                <w:rFonts w:ascii="Tahoma" w:eastAsia="Tahoma" w:hAnsi="Tahoma" w:cs="Tahoma"/>
+                <w:sz w:val="20"/>
+                <w:szCs w:val="20"/>
+              </w:rPr>
+              <w:t>ầ</w:t>
+            </w:r>
+            <w:r>
+              <w:rPr>
+                <w:rFonts w:ascii="Tahoma" w:eastAsia="Tahoma" w:hAnsi="Tahoma" w:cs="Tahoma"/>
+                <w:sz w:val="20"/>
+                <w:szCs w:val="20"/>
+              </w:rPr>
+              <w:t>n lưu tr</w:t>
+            </w:r>
+            <w:r>
+              <w:rPr>
+                <w:rFonts w:ascii="Tahoma" w:eastAsia="Tahoma" w:hAnsi="Tahoma" w:cs="Tahoma"/>
+                <w:sz w:val="20"/>
+                <w:szCs w:val="20"/>
+              </w:rPr>
+              <w:t>ữ</w:t>
             </w:r>
           </w:p>
         </w:tc>
@@ -2217,7 +3754,39 @@
                 <w:sz w:val="20"/>
                 <w:szCs w:val="20"/>
               </w:rPr>
-              <w:t>Tạo project ETL and đẩy lên github</w:t>
+              <w:t>T</w:t>
+            </w:r>
+            <w:r>
+              <w:rPr>
+                <w:rFonts w:ascii="Tahoma" w:eastAsia="Tahoma" w:hAnsi="Tahoma" w:cs="Tahoma"/>
+                <w:sz w:val="20"/>
+                <w:szCs w:val="20"/>
+              </w:rPr>
+              <w:t>ạ</w:t>
+            </w:r>
+            <w:r>
+              <w:rPr>
+                <w:rFonts w:ascii="Tahoma" w:eastAsia="Tahoma" w:hAnsi="Tahoma" w:cs="Tahoma"/>
+                <w:sz w:val="20"/>
+                <w:szCs w:val="20"/>
+              </w:rPr>
+              <w:t>o project ETL and đ</w:t>
+            </w:r>
+            <w:r>
+              <w:rPr>
+                <w:rFonts w:ascii="Tahoma" w:eastAsia="Tahoma" w:hAnsi="Tahoma" w:cs="Tahoma"/>
+                <w:sz w:val="20"/>
+                <w:szCs w:val="20"/>
+              </w:rPr>
+              <w:t>ẩ</w:t>
+            </w:r>
+            <w:r>
+              <w:rPr>
+                <w:rFonts w:ascii="Tahoma" w:eastAsia="Tahoma" w:hAnsi="Tahoma" w:cs="Tahoma"/>
+                <w:sz w:val="20"/>
+                <w:szCs w:val="20"/>
+              </w:rPr>
+              <w:t>y lên github</w:t>
             </w:r>
           </w:p>
         </w:tc>
@@ -2350,7 +3919,135 @@
                 <w:sz w:val="20"/>
                 <w:szCs w:val="20"/>
               </w:rPr>
-              <w:t>Tạo package để xử lý nạp dữ liệu từ file xuống database</w:t>
+              <w:t>T</w:t>
+            </w:r>
+            <w:r>
+              <w:rPr>
+                <w:rFonts w:ascii="Tahoma" w:eastAsia="Tahoma" w:hAnsi="Tahoma" w:cs="Tahoma"/>
+                <w:sz w:val="20"/>
+                <w:szCs w:val="20"/>
+              </w:rPr>
+              <w:t>ạ</w:t>
+            </w:r>
+            <w:r>
+              <w:rPr>
+                <w:rFonts w:ascii="Tahoma" w:eastAsia="Tahoma" w:hAnsi="Tahoma" w:cs="Tahoma"/>
+                <w:sz w:val="20"/>
+                <w:szCs w:val="20"/>
+              </w:rPr>
+              <w:t>o package đ</w:t>
+            </w:r>
+            <w:r>
+              <w:rPr>
+                <w:rFonts w:ascii="Tahoma" w:eastAsia="Tahoma" w:hAnsi="Tahoma" w:cs="Tahoma"/>
+                <w:sz w:val="20"/>
+                <w:szCs w:val="20"/>
+              </w:rPr>
+              <w:t>ể</w:t>
+            </w:r>
+            <w:r>
+              <w:rPr>
+                <w:rFonts w:ascii="Tahoma" w:eastAsia="Tahoma" w:hAnsi="Tahoma" w:cs="Tahoma"/>
+                <w:sz w:val="20"/>
+                <w:szCs w:val="20"/>
+              </w:rPr>
+              <w:t xml:space="preserve"> x</w:t>
+            </w:r>
+            <w:r>
+              <w:rPr>
+                <w:rFonts w:ascii="Tahoma" w:eastAsia="Tahoma" w:hAnsi="Tahoma" w:cs="Tahoma"/>
+                <w:sz w:val="20"/>
+                <w:szCs w:val="20"/>
+              </w:rPr>
+              <w:t>ử</w:t>
+            </w:r>
+            <w:r>
+              <w:rPr>
+                <w:rFonts w:ascii="Tahoma" w:eastAsia="Tahoma" w:hAnsi="Tahoma" w:cs="Tahoma"/>
+                <w:sz w:val="20"/>
+                <w:szCs w:val="20"/>
+              </w:rPr>
+              <w:t xml:space="preserve"> lý n</w:t>
+            </w:r>
+            <w:r>
+              <w:rPr>
+                <w:rFonts w:ascii="Tahoma" w:eastAsia="Tahoma" w:hAnsi="Tahoma" w:cs="Tahoma"/>
+                <w:sz w:val="20"/>
+                <w:szCs w:val="20"/>
+              </w:rPr>
+              <w:t>ạ</w:t>
+            </w:r>
+            <w:r>
+              <w:rPr>
+                <w:rFonts w:ascii="Tahoma" w:eastAsia="Tahoma" w:hAnsi="Tahoma" w:cs="Tahoma"/>
+                <w:sz w:val="20"/>
+                <w:szCs w:val="20"/>
+              </w:rPr>
+              <w:t>p d</w:t>
+            </w:r>
+            <w:r>
+              <w:rPr>
+                <w:rFonts w:ascii="Tahoma" w:eastAsia="Tahoma" w:hAnsi="Tahoma" w:cs="Tahoma"/>
+                <w:sz w:val="20"/>
+                <w:szCs w:val="20"/>
+              </w:rPr>
+              <w:t>ữ</w:t>
+            </w:r>
+            <w:r>
+              <w:rPr>
+                <w:rFonts w:ascii="Tahoma" w:eastAsia="Tahoma" w:hAnsi="Tahoma" w:cs="Tahoma"/>
+                <w:sz w:val="20"/>
+                <w:szCs w:val="20"/>
+              </w:rPr>
+              <w:t xml:space="preserve"> li</w:t>
+            </w:r>
+            <w:r>
+              <w:rPr>
+                <w:rFonts w:ascii="Tahoma" w:eastAsia="Tahoma" w:hAnsi="Tahoma" w:cs="Tahoma"/>
+                <w:sz w:val="20"/>
+                <w:szCs w:val="20"/>
+              </w:rPr>
+              <w:t>ệ</w:t>
+            </w:r>
+            <w:r>
+              <w:rPr>
+                <w:rFonts w:ascii="Tahoma" w:eastAsia="Tahoma" w:hAnsi="Tahoma" w:cs="Tahoma"/>
+                <w:sz w:val="20"/>
+                <w:szCs w:val="20"/>
+              </w:rPr>
+              <w:t>u t</w:t>
+            </w:r>
+            <w:r>
+              <w:rPr>
+                <w:rFonts w:ascii="Tahoma" w:eastAsia="Tahoma" w:hAnsi="Tahoma" w:cs="Tahoma"/>
+                <w:sz w:val="20"/>
+                <w:szCs w:val="20"/>
+              </w:rPr>
+              <w:t>ừ</w:t>
+            </w:r>
+            <w:r>
+              <w:rPr>
+                <w:rFonts w:ascii="Tahoma" w:eastAsia="Tahoma" w:hAnsi="Tahoma" w:cs="Tahoma"/>
+                <w:sz w:val="20"/>
+                <w:szCs w:val="20"/>
+              </w:rPr>
+              <w:t xml:space="preserve"> file xu</w:t>
+            </w:r>
+            <w:r>
+              <w:rPr>
+                <w:rFonts w:ascii="Tahoma" w:eastAsia="Tahoma" w:hAnsi="Tahoma" w:cs="Tahoma"/>
+                <w:sz w:val="20"/>
+                <w:szCs w:val="20"/>
+              </w:rPr>
+              <w:t>ố</w:t>
+            </w:r>
+            <w:r>
+              <w:rPr>
+                <w:rFonts w:ascii="Tahoma" w:eastAsia="Tahoma" w:hAnsi="Tahoma" w:cs="Tahoma"/>
+                <w:sz w:val="20"/>
+                <w:szCs w:val="20"/>
+              </w:rPr>
+              <w:t>ng database</w:t>
             </w:r>
           </w:p>
         </w:tc>
@@ -2416,7 +4113,39 @@
                 <w:sz w:val="20"/>
                 <w:szCs w:val="20"/>
               </w:rPr>
-              <w:t>Thiết kế mô hình NDS</w:t>
+              <w:t>Thi</w:t>
+            </w:r>
+            <w:r>
+              <w:rPr>
+                <w:rFonts w:ascii="Tahoma" w:eastAsia="Tahoma" w:hAnsi="Tahoma" w:cs="Tahoma"/>
+                <w:sz w:val="20"/>
+                <w:szCs w:val="20"/>
+              </w:rPr>
+              <w:t>ế</w:t>
+            </w:r>
+            <w:r>
+              <w:rPr>
+                <w:rFonts w:ascii="Tahoma" w:eastAsia="Tahoma" w:hAnsi="Tahoma" w:cs="Tahoma"/>
+                <w:sz w:val="20"/>
+                <w:szCs w:val="20"/>
+              </w:rPr>
+              <w:t>t k</w:t>
+            </w:r>
+            <w:r>
+              <w:rPr>
+                <w:rFonts w:ascii="Tahoma" w:eastAsia="Tahoma" w:hAnsi="Tahoma" w:cs="Tahoma"/>
+                <w:sz w:val="20"/>
+                <w:szCs w:val="20"/>
+              </w:rPr>
+              <w:t>ế</w:t>
+            </w:r>
+            <w:r>
+              <w:rPr>
+                <w:rFonts w:ascii="Tahoma" w:eastAsia="Tahoma" w:hAnsi="Tahoma" w:cs="Tahoma"/>
+                <w:sz w:val="20"/>
+                <w:szCs w:val="20"/>
+              </w:rPr>
+              <w:t xml:space="preserve"> mô hình NDS</w:t>
             </w:r>
           </w:p>
         </w:tc>
@@ -2483,7 +4212,39 @@
                 <w:szCs w:val="20"/>
               </w:rPr>
               <w:lastRenderedPageBreak/>
-              <w:t>Thiết kế mô hình DDS</w:t>
+              <w:t>Thi</w:t>
+            </w:r>
+            <w:r>
+              <w:rPr>
+                <w:rFonts w:ascii="Tahoma" w:eastAsia="Tahoma" w:hAnsi="Tahoma" w:cs="Tahoma"/>
+                <w:sz w:val="20"/>
+                <w:szCs w:val="20"/>
+              </w:rPr>
+              <w:t>ế</w:t>
+            </w:r>
+            <w:r>
+              <w:rPr>
+                <w:rFonts w:ascii="Tahoma" w:eastAsia="Tahoma" w:hAnsi="Tahoma" w:cs="Tahoma"/>
+                <w:sz w:val="20"/>
+                <w:szCs w:val="20"/>
+              </w:rPr>
+              <w:t>t k</w:t>
+            </w:r>
+            <w:r>
+              <w:rPr>
+                <w:rFonts w:ascii="Tahoma" w:eastAsia="Tahoma" w:hAnsi="Tahoma" w:cs="Tahoma"/>
+                <w:sz w:val="20"/>
+                <w:szCs w:val="20"/>
+              </w:rPr>
+              <w:t>ế</w:t>
+            </w:r>
+            <w:r>
+              <w:rPr>
+                <w:rFonts w:ascii="Tahoma" w:eastAsia="Tahoma" w:hAnsi="Tahoma" w:cs="Tahoma"/>
+                <w:sz w:val="20"/>
+                <w:szCs w:val="20"/>
+              </w:rPr>
+              <w:t xml:space="preserve"> mô hình DDS</w:t>
             </w:r>
           </w:p>
         </w:tc>
@@ -2549,7 +4310,103 @@
                 <w:sz w:val="20"/>
                 <w:szCs w:val="20"/>
               </w:rPr>
-              <w:t>Viết script để tạo cơ sở dữ liệu Stage, Meta data, NDS và DDS</w:t>
+              <w:t>Vi</w:t>
+            </w:r>
+            <w:r>
+              <w:rPr>
+                <w:rFonts w:ascii="Tahoma" w:eastAsia="Tahoma" w:hAnsi="Tahoma" w:cs="Tahoma"/>
+                <w:sz w:val="20"/>
+                <w:szCs w:val="20"/>
+              </w:rPr>
+              <w:t>ế</w:t>
+            </w:r>
+            <w:r>
+              <w:rPr>
+                <w:rFonts w:ascii="Tahoma" w:eastAsia="Tahoma" w:hAnsi="Tahoma" w:cs="Tahoma"/>
+                <w:sz w:val="20"/>
+                <w:szCs w:val="20"/>
+              </w:rPr>
+              <w:t>t script đ</w:t>
+            </w:r>
+            <w:r>
+              <w:rPr>
+                <w:rFonts w:ascii="Tahoma" w:eastAsia="Tahoma" w:hAnsi="Tahoma" w:cs="Tahoma"/>
+                <w:sz w:val="20"/>
+                <w:szCs w:val="20"/>
+              </w:rPr>
+              <w:t>ể</w:t>
+            </w:r>
+            <w:r>
+              <w:rPr>
+                <w:rFonts w:ascii="Tahoma" w:eastAsia="Tahoma" w:hAnsi="Tahoma" w:cs="Tahoma"/>
+                <w:sz w:val="20"/>
+                <w:szCs w:val="20"/>
+              </w:rPr>
+              <w:t xml:space="preserve"> t</w:t>
+            </w:r>
+            <w:r>
+              <w:rPr>
+                <w:rFonts w:ascii="Tahoma" w:eastAsia="Tahoma" w:hAnsi="Tahoma" w:cs="Tahoma"/>
+                <w:sz w:val="20"/>
+                <w:szCs w:val="20"/>
+              </w:rPr>
+              <w:t>ạ</w:t>
+            </w:r>
+            <w:r>
+              <w:rPr>
+                <w:rFonts w:ascii="Tahoma" w:eastAsia="Tahoma" w:hAnsi="Tahoma" w:cs="Tahoma"/>
+                <w:sz w:val="20"/>
+                <w:szCs w:val="20"/>
+              </w:rPr>
+              <w:t>o cơ s</w:t>
+            </w:r>
+            <w:r>
+              <w:rPr>
+                <w:rFonts w:ascii="Tahoma" w:eastAsia="Tahoma" w:hAnsi="Tahoma" w:cs="Tahoma"/>
+                <w:sz w:val="20"/>
+                <w:szCs w:val="20"/>
+              </w:rPr>
+              <w:t>ở</w:t>
+            </w:r>
+            <w:r>
+              <w:rPr>
+                <w:rFonts w:ascii="Tahoma" w:eastAsia="Tahoma" w:hAnsi="Tahoma" w:cs="Tahoma"/>
+                <w:sz w:val="20"/>
+                <w:szCs w:val="20"/>
+              </w:rPr>
+              <w:t xml:space="preserve"> d</w:t>
+            </w:r>
+            <w:r>
+              <w:rPr>
+                <w:rFonts w:ascii="Tahoma" w:eastAsia="Tahoma" w:hAnsi="Tahoma" w:cs="Tahoma"/>
+                <w:sz w:val="20"/>
+                <w:szCs w:val="20"/>
+              </w:rPr>
+              <w:t>ữ</w:t>
+            </w:r>
+            <w:r>
+              <w:rPr>
+                <w:rFonts w:ascii="Tahoma" w:eastAsia="Tahoma" w:hAnsi="Tahoma" w:cs="Tahoma"/>
+                <w:sz w:val="20"/>
+                <w:szCs w:val="20"/>
+              </w:rPr>
+              <w:t xml:space="preserve"> li</w:t>
+            </w:r>
+            <w:r>
+              <w:rPr>
+                <w:rFonts w:ascii="Tahoma" w:eastAsia="Tahoma" w:hAnsi="Tahoma" w:cs="Tahoma"/>
+                <w:sz w:val="20"/>
+                <w:szCs w:val="20"/>
+              </w:rPr>
+              <w:t>ệ</w:t>
+            </w:r>
+            <w:r>
+              <w:rPr>
+                <w:rFonts w:ascii="Tahoma" w:eastAsia="Tahoma" w:hAnsi="Tahoma" w:cs="Tahoma"/>
+                <w:sz w:val="20"/>
+                <w:szCs w:val="20"/>
+              </w:rPr>
+              <w:t>u Stage, Meta data, NDS và DDS</w:t>
             </w:r>
           </w:p>
         </w:tc>
@@ -2616,7 +4473,61 @@
           <w:sz w:val="38"/>
           <w:szCs w:val="38"/>
         </w:rPr>
-        <w:t>YÊU CẦU ĐỒ ÁN- BÀI TẬP</w:t>
+        <w:t>YÊU C</w:t>
+      </w:r>
+      <w:r>
+        <w:rPr>
+          <w:b/>
+          <w:color w:val="0070C0"/>
+          <w:sz w:val="38"/>
+          <w:szCs w:val="38"/>
+        </w:rPr>
+        <w:t>Ầ</w:t>
+      </w:r>
+      <w:r>
+        <w:rPr>
+          <w:b/>
+          <w:color w:val="0070C0"/>
+          <w:sz w:val="38"/>
+          <w:szCs w:val="38"/>
+        </w:rPr>
+        <w:t>U Đ</w:t>
+      </w:r>
+      <w:r>
+        <w:rPr>
+          <w:b/>
+          <w:color w:val="0070C0"/>
+          <w:sz w:val="38"/>
+          <w:szCs w:val="38"/>
+        </w:rPr>
+        <w:t>Ồ</w:t>
+      </w:r>
+      <w:r>
+        <w:rPr>
+          <w:b/>
+          <w:color w:val="0070C0"/>
+          <w:sz w:val="38"/>
+          <w:szCs w:val="38"/>
+        </w:rPr>
+        <w:t xml:space="preserve"> ÁN- BÀI T</w:t>
+      </w:r>
+      <w:r>
+        <w:rPr>
+          <w:b/>
+          <w:color w:val="0070C0"/>
+          <w:sz w:val="38"/>
+          <w:szCs w:val="38"/>
+        </w:rPr>
+        <w:t>Ậ</w:t>
+      </w:r>
+      <w:r>
+        <w:rPr>
+          <w:b/>
+          <w:color w:val="0070C0"/>
+          <w:sz w:val="38"/>
+          <w:szCs w:val="38"/>
+        </w:rPr>
+        <w:t>P</w:t>
       </w:r>
     </w:p>
     <w:tbl>
@@ -2660,7 +4571,35 @@
                 <w:b/>
                 <w:color w:val="0070C0"/>
               </w:rPr>
-              <w:t>Loại bài tập</w:t>
+              <w:t>Lo</w:t>
+            </w:r>
+            <w:r>
+              <w:rPr>
+                <w:b/>
+                <w:color w:val="0070C0"/>
+              </w:rPr>
+              <w:t>ạ</w:t>
+            </w:r>
+            <w:r>
+              <w:rPr>
+                <w:b/>
+                <w:color w:val="0070C0"/>
+              </w:rPr>
+              <w:t>i bài t</w:t>
+            </w:r>
+            <w:r>
+              <w:rPr>
+                <w:b/>
+                <w:color w:val="0070C0"/>
+              </w:rPr>
+              <w:t>ậ</w:t>
+            </w:r>
+            <w:r>
+              <w:rPr>
+                <w:b/>
+                <w:color w:val="0070C0"/>
+              </w:rPr>
+              <w:t>p</w:t>
             </w:r>
           </w:p>
         </w:tc>
@@ -2681,7 +4620,91 @@
                 <w:b/>
                 <w:color w:val="0070C0"/>
               </w:rPr>
-              <w:t>🗹  Lý thuyết  • Thực hành  • Đồ án  🗹 Bài tập</w:t>
+              <w:t>🗹</w:t>
+            </w:r>
+            <w:r>
+              <w:rPr>
+                <w:b/>
+                <w:color w:val="0070C0"/>
+              </w:rPr>
+              <w:t xml:space="preserve">  Lý </w:t>
+            </w:r>
+            <w:r>
+              <w:rPr>
+                <w:b/>
+                <w:color w:val="0070C0"/>
+              </w:rPr>
+              <w:t>thuy</w:t>
+            </w:r>
+            <w:r>
+              <w:rPr>
+                <w:b/>
+                <w:color w:val="0070C0"/>
+              </w:rPr>
+              <w:t>ế</w:t>
+            </w:r>
+            <w:r>
+              <w:rPr>
+                <w:b/>
+                <w:color w:val="0070C0"/>
+              </w:rPr>
+              <w:t>t  • Th</w:t>
+            </w:r>
+            <w:r>
+              <w:rPr>
+                <w:b/>
+                <w:color w:val="0070C0"/>
+              </w:rPr>
+              <w:t>ự</w:t>
+            </w:r>
+            <w:r>
+              <w:rPr>
+                <w:b/>
+                <w:color w:val="0070C0"/>
+              </w:rPr>
+              <w:t>c hành  • Đ</w:t>
+            </w:r>
+            <w:r>
+              <w:rPr>
+                <w:b/>
+                <w:color w:val="0070C0"/>
+              </w:rPr>
+              <w:t>ồ</w:t>
+            </w:r>
+            <w:r>
+              <w:rPr>
+                <w:b/>
+                <w:color w:val="0070C0"/>
+              </w:rPr>
+              <w:t xml:space="preserve"> án  </w:t>
+            </w:r>
+            <w:r>
+              <w:rPr>
+                <w:b/>
+                <w:color w:val="0070C0"/>
+              </w:rPr>
+              <w:t>🗹</w:t>
+            </w:r>
+            <w:r>
+              <w:rPr>
+                <w:b/>
+                <w:color w:val="0070C0"/>
+              </w:rPr>
+              <w:t xml:space="preserve"> Bài t</w:t>
+            </w:r>
+            <w:r>
+              <w:rPr>
+                <w:b/>
+                <w:color w:val="0070C0"/>
+              </w:rPr>
+              <w:t>ậ</w:t>
+            </w:r>
+            <w:r>
+              <w:rPr>
+                <w:b/>
+                <w:color w:val="0070C0"/>
+              </w:rPr>
+              <w:t>p</w:t>
             </w:r>
           </w:p>
         </w:tc>
@@ -2707,7 +4730,35 @@
                 <w:b/>
                 <w:color w:val="0070C0"/>
               </w:rPr>
-              <w:t>Ngày bắt đầu</w:t>
+              <w:t>Ngày b</w:t>
+            </w:r>
+            <w:r>
+              <w:rPr>
+                <w:b/>
+                <w:color w:val="0070C0"/>
+              </w:rPr>
+              <w:t>ắ</w:t>
+            </w:r>
+            <w:r>
+              <w:rPr>
+                <w:b/>
+                <w:color w:val="0070C0"/>
+              </w:rPr>
+              <w:t>t đ</w:t>
+            </w:r>
+            <w:r>
+              <w:rPr>
+                <w:b/>
+                <w:color w:val="0070C0"/>
+              </w:rPr>
+              <w:t>ầ</w:t>
+            </w:r>
+            <w:r>
+              <w:rPr>
+                <w:b/>
+                <w:color w:val="0070C0"/>
+              </w:rPr>
+              <w:t>u</w:t>
             </w:r>
           </w:p>
         </w:tc>
@@ -2747,7 +4798,21 @@
                 <w:b/>
                 <w:color w:val="0070C0"/>
               </w:rPr>
-              <w:t>Ngày kết thúc</w:t>
+              <w:t>Ngày k</w:t>
+            </w:r>
+            <w:r>
+              <w:rPr>
+                <w:b/>
+                <w:color w:val="0070C0"/>
+              </w:rPr>
+              <w:t>ế</w:t>
+            </w:r>
+            <w:r>
+              <w:rPr>
+                <w:b/>
+                <w:color w:val="0070C0"/>
+              </w:rPr>
+              <w:t>t thúc</w:t>
             </w:r>
           </w:p>
         </w:tc>
@@ -2817,7 +4882,63 @@
           <w:rFonts w:ascii="Cambria" w:eastAsia="Cambria" w:hAnsi="Cambria" w:cs="Cambria"/>
           <w:b/>
         </w:rPr>
-        <w:t>Yêu cầu của Đồ án/Bài tập</w:t>
+        <w:t>Yêu c</w:t>
+      </w:r>
+      <w:r>
+        <w:rPr>
+          <w:rFonts w:ascii="Cambria" w:eastAsia="Cambria" w:hAnsi="Cambria" w:cs="Cambria"/>
+          <w:b/>
+        </w:rPr>
+        <w:t>ầ</w:t>
+      </w:r>
+      <w:r>
+        <w:rPr>
+          <w:rFonts w:ascii="Cambria" w:eastAsia="Cambria" w:hAnsi="Cambria" w:cs="Cambria"/>
+          <w:b/>
+        </w:rPr>
+        <w:t>u c</w:t>
+      </w:r>
+      <w:r>
+        <w:rPr>
+          <w:rFonts w:ascii="Cambria" w:eastAsia="Cambria" w:hAnsi="Cambria" w:cs="Cambria"/>
+          <w:b/>
+        </w:rPr>
+        <w:t>ủ</w:t>
+      </w:r>
+      <w:r>
+        <w:rPr>
+          <w:rFonts w:ascii="Cambria" w:eastAsia="Cambria" w:hAnsi="Cambria" w:cs="Cambria"/>
+          <w:b/>
+        </w:rPr>
+        <w:t>a Đ</w:t>
+      </w:r>
+      <w:r>
+        <w:rPr>
+          <w:rFonts w:ascii="Cambria" w:eastAsia="Cambria" w:hAnsi="Cambria" w:cs="Cambria"/>
+          <w:b/>
+        </w:rPr>
+        <w:t>ồ</w:t>
+      </w:r>
+      <w:r>
+        <w:rPr>
+          <w:rFonts w:ascii="Cambria" w:eastAsia="Cambria" w:hAnsi="Cambria" w:cs="Cambria"/>
+          <w:b/>
+        </w:rPr>
+        <w:t xml:space="preserve"> án/Bài t</w:t>
+      </w:r>
+      <w:r>
+        <w:rPr>
+          <w:rFonts w:ascii="Cambria" w:eastAsia="Cambria" w:hAnsi="Cambria" w:cs="Cambria"/>
+          <w:b/>
+        </w:rPr>
+        <w:t>ậ</w:t>
+      </w:r>
+      <w:r>
+        <w:rPr>
+          <w:rFonts w:ascii="Cambria" w:eastAsia="Cambria" w:hAnsi="Cambria" w:cs="Cambria"/>
+          <w:b/>
+        </w:rPr>
+        <w:t>p</w:t>
       </w:r>
     </w:p>
     <w:p>
@@ -2880,7 +5001,16 @@
           <w:sz w:val="26"/>
           <w:szCs w:val="26"/>
         </w:rPr>
-        <w:t>Thiết kế kho dữ liệu (KDL), tổng hợp, nạp dữ liệu các nguồn vào KDL và thiết kế, xây dựng Cube.</w:t>
+        <w:t xml:space="preserve">Thiết kế kho dữ liệu (KDL), tổng hợp, nạp dữ liệu các nguồn vào KDL và thiết </w:t>
+      </w:r>
+      <w:r>
+        <w:rPr>
+          <w:rFonts w:ascii="Times New Roman" w:eastAsia="Times New Roman" w:hAnsi="Times New Roman" w:cs="Times New Roman"/>
+          <w:color w:val="000000"/>
+          <w:sz w:val="26"/>
+          <w:szCs w:val="26"/>
+        </w:rPr>
+        <w:t>kế, xây dựng Cube.</w:t>
       </w:r>
     </w:p>
     <w:p>
@@ -2902,7 +5032,28 @@
           <w:rFonts w:ascii="Cambria" w:eastAsia="Cambria" w:hAnsi="Cambria" w:cs="Cambria"/>
           <w:b/>
         </w:rPr>
-        <w:t>Kết quả</w:t>
+        <w:t>K</w:t>
+      </w:r>
+      <w:r>
+        <w:rPr>
+          <w:rFonts w:ascii="Cambria" w:eastAsia="Cambria" w:hAnsi="Cambria" w:cs="Cambria"/>
+          <w:b/>
+        </w:rPr>
+        <w:t>ế</w:t>
+      </w:r>
+      <w:r>
+        <w:rPr>
+          <w:rFonts w:ascii="Cambria" w:eastAsia="Cambria" w:hAnsi="Cambria" w:cs="Cambria"/>
+          <w:b/>
+        </w:rPr>
+        <w:t>t qu</w:t>
+      </w:r>
+      <w:r>
+        <w:rPr>
+          <w:rFonts w:ascii="Cambria" w:eastAsia="Cambria" w:hAnsi="Cambria" w:cs="Cambria"/>
+          <w:b/>
+        </w:rPr>
+        <w:t>ả</w:t>
       </w:r>
     </w:p>
     <w:p>
@@ -3259,6 +5410,16 @@
                 <w:lang w:val="en-US"/>
               </w:rPr>
             </w:pPr>
+            <w:r>
+              <w:rPr>
+                <w:rFonts w:ascii="Times New Roman" w:eastAsia="Times New Roman" w:hAnsi="Times New Roman" w:cs="Times New Roman"/>
+                <w:bCs/>
+                <w:sz w:val="26"/>
+                <w:szCs w:val="26"/>
+                <w:lang w:val="en-US"/>
+              </w:rPr>
+              <w:t>Varchar</w:t>
+            </w:r>
           </w:p>
         </w:tc>
       </w:tr>
@@ -3361,6 +5522,16 @@
                 <w:lang w:val="en-US"/>
               </w:rPr>
             </w:pPr>
+            <w:r>
+              <w:rPr>
+                <w:rFonts w:ascii="Times New Roman" w:eastAsia="Times New Roman" w:hAnsi="Times New Roman" w:cs="Times New Roman"/>
+                <w:bCs/>
+                <w:sz w:val="26"/>
+                <w:szCs w:val="26"/>
+                <w:lang w:val="en-US"/>
+              </w:rPr>
+              <w:t>Varchar</w:t>
+            </w:r>
           </w:p>
         </w:tc>
       </w:tr>
@@ -3463,6 +5634,16 @@
                 <w:lang w:val="en-US"/>
               </w:rPr>
             </w:pPr>
+            <w:r>
+              <w:rPr>
+                <w:rFonts w:ascii="Times New Roman" w:eastAsia="Times New Roman" w:hAnsi="Times New Roman" w:cs="Times New Roman"/>
+                <w:bCs/>
+                <w:sz w:val="26"/>
+                <w:szCs w:val="26"/>
+                <w:lang w:val="en-US"/>
+              </w:rPr>
+              <w:t>Varchar</w:t>
+            </w:r>
           </w:p>
         </w:tc>
       </w:tr>
@@ -3563,6 +5744,16 @@
                 <w:lang w:val="en-US"/>
               </w:rPr>
             </w:pPr>
+            <w:r>
+              <w:rPr>
+                <w:rFonts w:ascii="Times New Roman" w:eastAsia="Times New Roman" w:hAnsi="Times New Roman" w:cs="Times New Roman"/>
+                <w:bCs/>
+                <w:sz w:val="26"/>
+                <w:szCs w:val="26"/>
+                <w:lang w:val="en-US"/>
+              </w:rPr>
+              <w:t>varchar</w:t>
+            </w:r>
           </w:p>
         </w:tc>
       </w:tr>
@@ -3663,6 +5854,16 @@
                 <w:lang w:val="en-US"/>
               </w:rPr>
             </w:pPr>
+            <w:r>
+              <w:rPr>
+                <w:rFonts w:ascii="Times New Roman" w:eastAsia="Times New Roman" w:hAnsi="Times New Roman" w:cs="Times New Roman"/>
+                <w:bCs/>
+                <w:sz w:val="26"/>
+                <w:szCs w:val="26"/>
+                <w:lang w:val="en-US"/>
+              </w:rPr>
+              <w:t>date</w:t>
+            </w:r>
           </w:p>
         </w:tc>
       </w:tr>
@@ -3772,6 +5973,16 @@
                 <w:lang w:val="en-US"/>
               </w:rPr>
             </w:pPr>
+            <w:r>
+              <w:rPr>
+                <w:rFonts w:ascii="Times New Roman" w:eastAsia="Times New Roman" w:hAnsi="Times New Roman" w:cs="Times New Roman"/>
+                <w:bCs/>
+                <w:sz w:val="26"/>
+                <w:szCs w:val="26"/>
+                <w:lang w:val="en-US"/>
+              </w:rPr>
+              <w:t>date</w:t>
+            </w:r>
           </w:p>
         </w:tc>
       </w:tr>
@@ -3872,6 +6083,16 @@
                 <w:lang w:val="en-US"/>
               </w:rPr>
             </w:pPr>
+            <w:r>
+              <w:rPr>
+                <w:rFonts w:ascii="Times New Roman" w:eastAsia="Times New Roman" w:hAnsi="Times New Roman" w:cs="Times New Roman"/>
+                <w:bCs/>
+                <w:sz w:val="26"/>
+                <w:szCs w:val="26"/>
+                <w:lang w:val="en-US"/>
+              </w:rPr>
+              <w:t>varchar</w:t>
+            </w:r>
           </w:p>
         </w:tc>
       </w:tr>
@@ -3972,6 +6193,16 @@
                 <w:lang w:val="en-US"/>
               </w:rPr>
             </w:pPr>
+            <w:r>
+              <w:rPr>
+                <w:rFonts w:ascii="Times New Roman" w:eastAsia="Times New Roman" w:hAnsi="Times New Roman" w:cs="Times New Roman"/>
+                <w:bCs/>
+                <w:sz w:val="26"/>
+                <w:szCs w:val="26"/>
+                <w:lang w:val="en-US"/>
+              </w:rPr>
+              <w:t>date</w:t>
+            </w:r>
           </w:p>
         </w:tc>
       </w:tr>
@@ -4224,6 +6455,17 @@
                 <w:lang w:val="en-US"/>
               </w:rPr>
             </w:pPr>
+            <w:r>
+              <w:rPr>
+                <w:rFonts w:ascii="Times New Roman" w:eastAsia="Times New Roman" w:hAnsi="Times New Roman" w:cs="Times New Roman"/>
+                <w:bCs/>
+                <w:sz w:val="26"/>
+                <w:szCs w:val="26"/>
+                <w:lang w:val="en-US"/>
+              </w:rPr>
+              <w:lastRenderedPageBreak/>
+              <w:t>Varchar</w:t>
+            </w:r>
           </w:p>
         </w:tc>
       </w:tr>
@@ -4250,6 +6492,7 @@
               <w:rPr>
                 <w:color w:val="000000"/>
               </w:rPr>
+              <w:lastRenderedPageBreak/>
               <w:t>10</w:t>
             </w:r>
           </w:p>
@@ -4324,6 +6567,16 @@
                 <w:lang w:val="en-US"/>
               </w:rPr>
             </w:pPr>
+            <w:r>
+              <w:rPr>
+                <w:rFonts w:ascii="Times New Roman" w:eastAsia="Times New Roman" w:hAnsi="Times New Roman" w:cs="Times New Roman"/>
+                <w:bCs/>
+                <w:sz w:val="26"/>
+                <w:szCs w:val="26"/>
+                <w:lang w:val="en-US"/>
+              </w:rPr>
+              <w:t>date</w:t>
+            </w:r>
           </w:p>
         </w:tc>
       </w:tr>
@@ -4426,6 +6679,16 @@
                 <w:lang w:val="en-US"/>
               </w:rPr>
             </w:pPr>
+            <w:r>
+              <w:rPr>
+                <w:rFonts w:ascii="Times New Roman" w:eastAsia="Times New Roman" w:hAnsi="Times New Roman" w:cs="Times New Roman"/>
+                <w:bCs/>
+                <w:sz w:val="26"/>
+                <w:szCs w:val="26"/>
+                <w:lang w:val="en-US"/>
+              </w:rPr>
+              <w:t>varchar</w:t>
+            </w:r>
           </w:p>
         </w:tc>
       </w:tr>
@@ -4528,6 +6791,16 @@
                 <w:lang w:val="en-US"/>
               </w:rPr>
             </w:pPr>
+            <w:r>
+              <w:rPr>
+                <w:rFonts w:ascii="Times New Roman" w:eastAsia="Times New Roman" w:hAnsi="Times New Roman" w:cs="Times New Roman"/>
+                <w:bCs/>
+                <w:sz w:val="26"/>
+                <w:szCs w:val="26"/>
+                <w:lang w:val="en-US"/>
+              </w:rPr>
+              <w:t>varchar</w:t>
+            </w:r>
           </w:p>
         </w:tc>
       </w:tr>
@@ -4628,6 +6901,16 @@
                 <w:lang w:val="en-US"/>
               </w:rPr>
             </w:pPr>
+            <w:r>
+              <w:rPr>
+                <w:rFonts w:ascii="Times New Roman" w:eastAsia="Times New Roman" w:hAnsi="Times New Roman" w:cs="Times New Roman"/>
+                <w:bCs/>
+                <w:sz w:val="26"/>
+                <w:szCs w:val="26"/>
+                <w:lang w:val="en-US"/>
+              </w:rPr>
+              <w:t>varchar</w:t>
+            </w:r>
           </w:p>
         </w:tc>
       </w:tr>
@@ -4710,9 +6993,18 @@
                 <w:szCs w:val="26"/>
                 <w:lang w:val="en-US"/>
               </w:rPr>
-              <w:t>Vĩ tuyến</w:t>
-            </w:r>
-            <w:r>
+              <w:t>Vĩ tuyến của PHU</w:t>
+            </w:r>
+          </w:p>
+        </w:tc>
+        <w:tc>
+          <w:tcPr>
+            <w:tcW w:w="1507" w:type="dxa"/>
+          </w:tcPr>
+          <w:p>
+            <w:pPr>
+              <w:pStyle w:val="ListParagraph"/>
+              <w:ind w:left="0"/>
               <w:rPr>
                 <w:rFonts w:ascii="Times New Roman" w:eastAsia="Times New Roman" w:hAnsi="Times New Roman" w:cs="Times New Roman"/>
                 <w:bCs/>
@@ -4720,18 +7012,8 @@
                 <w:szCs w:val="26"/>
                 <w:lang w:val="en-US"/>
               </w:rPr>
-              <w:t xml:space="preserve"> của PHU</w:t>
-            </w:r>
-          </w:p>
-        </w:tc>
-        <w:tc>
-          <w:tcPr>
-            <w:tcW w:w="1507" w:type="dxa"/>
-          </w:tcPr>
-          <w:p>
-            <w:pPr>
-              <w:pStyle w:val="ListParagraph"/>
-              <w:ind w:left="0"/>
+            </w:pPr>
+            <w:r>
               <w:rPr>
                 <w:rFonts w:ascii="Times New Roman" w:eastAsia="Times New Roman" w:hAnsi="Times New Roman" w:cs="Times New Roman"/>
                 <w:bCs/>
@@ -4739,7 +7021,8 @@
                 <w:szCs w:val="26"/>
                 <w:lang w:val="en-US"/>
               </w:rPr>
-            </w:pPr>
+              <w:t>real</w:t>
+            </w:r>
           </w:p>
         </w:tc>
       </w:tr>
@@ -4842,6 +7125,16 @@
                 <w:lang w:val="en-US"/>
               </w:rPr>
             </w:pPr>
+            <w:r>
+              <w:rPr>
+                <w:rFonts w:ascii="Times New Roman" w:eastAsia="Times New Roman" w:hAnsi="Times New Roman" w:cs="Times New Roman"/>
+                <w:bCs/>
+                <w:sz w:val="26"/>
+                <w:szCs w:val="26"/>
+                <w:lang w:val="en-US"/>
+              </w:rPr>
+              <w:t>real</w:t>
+            </w:r>
           </w:p>
         </w:tc>
       </w:tr>
@@ -4924,9 +7217,18 @@
                 <w:szCs w:val="26"/>
                 <w:lang w:val="en-US"/>
               </w:rPr>
-              <w:t xml:space="preserve">Mã vùng </w:t>
-            </w:r>
-            <w:r>
+              <w:t>Mã vùng của PHU</w:t>
+            </w:r>
+          </w:p>
+        </w:tc>
+        <w:tc>
+          <w:tcPr>
+            <w:tcW w:w="1507" w:type="dxa"/>
+          </w:tcPr>
+          <w:p>
+            <w:pPr>
+              <w:pStyle w:val="ListParagraph"/>
+              <w:ind w:left="0"/>
               <w:rPr>
                 <w:rFonts w:ascii="Times New Roman" w:eastAsia="Times New Roman" w:hAnsi="Times New Roman" w:cs="Times New Roman"/>
                 <w:bCs/>
@@ -4934,18 +7236,8 @@
                 <w:szCs w:val="26"/>
                 <w:lang w:val="en-US"/>
               </w:rPr>
-              <w:t>của PHU</w:t>
-            </w:r>
-          </w:p>
-        </w:tc>
-        <w:tc>
-          <w:tcPr>
-            <w:tcW w:w="1507" w:type="dxa"/>
-          </w:tcPr>
-          <w:p>
-            <w:pPr>
-              <w:pStyle w:val="ListParagraph"/>
-              <w:ind w:left="0"/>
+            </w:pPr>
+            <w:r>
               <w:rPr>
                 <w:rFonts w:ascii="Times New Roman" w:eastAsia="Times New Roman" w:hAnsi="Times New Roman" w:cs="Times New Roman"/>
                 <w:bCs/>
@@ -4953,7 +7245,8 @@
                 <w:szCs w:val="26"/>
                 <w:lang w:val="en-US"/>
               </w:rPr>
-            </w:pPr>
+              <w:t>varchar</w:t>
+            </w:r>
           </w:p>
         </w:tc>
       </w:tr>
@@ -5145,16 +7438,13 @@
               <w:ind w:left="0"/>
               <w:jc w:val="center"/>
               <w:rPr>
-                <w:rFonts w:ascii="Times New Roman" w:eastAsia="Times New Roman" w:hAnsi="Times New Roman" w:cs="Times New Roman"/>
-                <w:b/>
-                <w:sz w:val="26"/>
-                <w:szCs w:val="26"/>
-                <w:lang w:val="en-US"/>
-              </w:rPr>
-            </w:pPr>
-            <w:r>
-              <w:rPr>
                 <w:color w:val="000000"/>
+                <w:lang w:val="en-US"/>
+              </w:rPr>
+            </w:pPr>
+            <w:r>
+              <w:rPr>
+                <w:color w:val="000000"/>
               </w:rPr>
               <w:t>1</w:t>
             </w:r>
@@ -5184,7 +7474,7 @@
                 <w:szCs w:val="26"/>
                 <w:lang w:val="en-US"/>
               </w:rPr>
-              <w:t>date_reported</w:t>
+              <w:t>row_id</w:t>
             </w:r>
           </w:p>
         </w:tc>
@@ -5204,7 +7494,16 @@
                 <w:lang w:val="en-US"/>
               </w:rPr>
             </w:pPr>
-            <w:r>
+          </w:p>
+        </w:tc>
+        <w:tc>
+          <w:tcPr>
+            <w:tcW w:w="1530" w:type="dxa"/>
+          </w:tcPr>
+          <w:p>
+            <w:pPr>
+              <w:pStyle w:val="ListParagraph"/>
+              <w:ind w:left="0"/>
               <w:rPr>
                 <w:rFonts w:ascii="Times New Roman" w:eastAsia="Times New Roman" w:hAnsi="Times New Roman" w:cs="Times New Roman"/>
                 <w:bCs/>
@@ -5212,18 +7511,8 @@
                 <w:szCs w:val="26"/>
                 <w:lang w:val="en-US"/>
               </w:rPr>
-              <w:t>Ngày báo cáo</w:t>
-            </w:r>
-          </w:p>
-        </w:tc>
-        <w:tc>
-          <w:tcPr>
-            <w:tcW w:w="1530" w:type="dxa"/>
-          </w:tcPr>
-          <w:p>
-            <w:pPr>
-              <w:pStyle w:val="ListParagraph"/>
-              <w:ind w:left="0"/>
+            </w:pPr>
+            <w:r>
               <w:rPr>
                 <w:rFonts w:ascii="Times New Roman" w:eastAsia="Times New Roman" w:hAnsi="Times New Roman" w:cs="Times New Roman"/>
                 <w:bCs/>
@@ -5231,7 +7520,8 @@
                 <w:szCs w:val="26"/>
                 <w:lang w:val="en-US"/>
               </w:rPr>
-            </w:pPr>
+              <w:t>int</w:t>
+            </w:r>
           </w:p>
         </w:tc>
       </w:tr>
@@ -5286,7 +7576,7 @@
                 <w:szCs w:val="26"/>
                 <w:lang w:val="en-US"/>
               </w:rPr>
-              <w:t>health_region</w:t>
+              <w:t>date_reported</w:t>
             </w:r>
           </w:p>
         </w:tc>
@@ -5314,7 +7604,7 @@
                 <w:szCs w:val="26"/>
                 <w:lang w:val="en-US"/>
               </w:rPr>
-              <w:t>Tên PHU</w:t>
+              <w:t>Ngày báo cáo</w:t>
             </w:r>
           </w:p>
         </w:tc>
@@ -5334,6 +7624,26 @@
                 <w:lang w:val="en-US"/>
               </w:rPr>
             </w:pPr>
+            <w:r>
+              <w:rPr>
+                <w:rFonts w:ascii="Times New Roman" w:eastAsia="Times New Roman" w:hAnsi="Times New Roman" w:cs="Times New Roman"/>
+                <w:bCs/>
+                <w:sz w:val="26"/>
+                <w:szCs w:val="26"/>
+                <w:lang w:val="en-US"/>
+              </w:rPr>
+              <w:t>date</w:t>
+            </w:r>
+            <w:r>
+              <w:rPr>
+                <w:rFonts w:ascii="Times New Roman" w:eastAsia="Times New Roman" w:hAnsi="Times New Roman" w:cs="Times New Roman"/>
+                <w:bCs/>
+                <w:sz w:val="26"/>
+                <w:szCs w:val="26"/>
+                <w:lang w:val="en-US"/>
+              </w:rPr>
+              <w:t>time</w:t>
+            </w:r>
           </w:p>
         </w:tc>
       </w:tr>
@@ -5361,6 +7671,118 @@
                 <w:color w:val="000000"/>
               </w:rPr>
               <w:t>3</w:t>
+            </w:r>
+          </w:p>
+        </w:tc>
+        <w:tc>
+          <w:tcPr>
+            <w:tcW w:w="1992" w:type="dxa"/>
+          </w:tcPr>
+          <w:p>
+            <w:pPr>
+              <w:pStyle w:val="ListParagraph"/>
+              <w:ind w:left="0"/>
+              <w:rPr>
+                <w:rFonts w:ascii="Times New Roman" w:eastAsia="Times New Roman" w:hAnsi="Times New Roman" w:cs="Times New Roman"/>
+                <w:b/>
+                <w:sz w:val="26"/>
+                <w:szCs w:val="26"/>
+                <w:lang w:val="en-US"/>
+              </w:rPr>
+            </w:pPr>
+            <w:r>
+              <w:rPr>
+                <w:rFonts w:ascii="Times New Roman" w:eastAsia="Times New Roman" w:hAnsi="Times New Roman" w:cs="Times New Roman"/>
+                <w:b/>
+                <w:sz w:val="26"/>
+                <w:szCs w:val="26"/>
+                <w:lang w:val="en-US"/>
+              </w:rPr>
+              <w:t>health_region</w:t>
+            </w:r>
+          </w:p>
+        </w:tc>
+        <w:tc>
+          <w:tcPr>
+            <w:tcW w:w="5310" w:type="dxa"/>
+          </w:tcPr>
+          <w:p>
+            <w:pPr>
+              <w:pStyle w:val="ListParagraph"/>
+              <w:ind w:left="0"/>
+              <w:rPr>
+                <w:rFonts w:ascii="Times New Roman" w:eastAsia="Times New Roman" w:hAnsi="Times New Roman" w:cs="Times New Roman"/>
+                <w:bCs/>
+                <w:sz w:val="26"/>
+                <w:szCs w:val="26"/>
+                <w:lang w:val="en-US"/>
+              </w:rPr>
+            </w:pPr>
+            <w:r>
+              <w:rPr>
+                <w:rFonts w:ascii="Times New Roman" w:eastAsia="Times New Roman" w:hAnsi="Times New Roman" w:cs="Times New Roman"/>
+                <w:bCs/>
+                <w:sz w:val="26"/>
+                <w:szCs w:val="26"/>
+                <w:lang w:val="en-US"/>
+              </w:rPr>
+              <w:t>Tên PHU</w:t>
+            </w:r>
+          </w:p>
+        </w:tc>
+        <w:tc>
+          <w:tcPr>
+            <w:tcW w:w="1530" w:type="dxa"/>
+          </w:tcPr>
+          <w:p>
+            <w:pPr>
+              <w:pStyle w:val="ListParagraph"/>
+              <w:ind w:left="0"/>
+              <w:rPr>
+                <w:rFonts w:ascii="Times New Roman" w:eastAsia="Times New Roman" w:hAnsi="Times New Roman" w:cs="Times New Roman"/>
+                <w:bCs/>
+                <w:sz w:val="26"/>
+                <w:szCs w:val="26"/>
+                <w:lang w:val="en-US"/>
+              </w:rPr>
+            </w:pPr>
+            <w:r>
+              <w:rPr>
+                <w:rFonts w:ascii="Times New Roman" w:eastAsia="Times New Roman" w:hAnsi="Times New Roman" w:cs="Times New Roman"/>
+                <w:bCs/>
+                <w:sz w:val="26"/>
+                <w:szCs w:val="26"/>
+                <w:lang w:val="en-US"/>
+              </w:rPr>
+              <w:t>varchar</w:t>
+            </w:r>
+          </w:p>
+        </w:tc>
+      </w:tr>
+      <w:tr>
+        <w:tc>
+          <w:tcPr>
+            <w:tcW w:w="708" w:type="dxa"/>
+            <w:vAlign w:val="bottom"/>
+          </w:tcPr>
+          <w:p>
+            <w:pPr>
+              <w:pStyle w:val="ListParagraph"/>
+              <w:ind w:left="0"/>
+              <w:jc w:val="center"/>
+              <w:rPr>
+                <w:rFonts w:ascii="Times New Roman" w:eastAsia="Times New Roman" w:hAnsi="Times New Roman" w:cs="Times New Roman"/>
+                <w:b/>
+                <w:sz w:val="26"/>
+                <w:szCs w:val="26"/>
+                <w:lang w:val="en-US"/>
+              </w:rPr>
+            </w:pPr>
+            <w:r>
+              <w:rPr>
+                <w:color w:val="000000"/>
+              </w:rPr>
+              <w:t>4</w:t>
             </w:r>
           </w:p>
         </w:tc>
@@ -5465,6 +7887,16 @@
                 <w:lang w:val="en-US"/>
               </w:rPr>
             </w:pPr>
+            <w:r>
+              <w:rPr>
+                <w:rFonts w:ascii="Times New Roman" w:eastAsia="Times New Roman" w:hAnsi="Times New Roman" w:cs="Times New Roman"/>
+                <w:bCs/>
+                <w:sz w:val="26"/>
+                <w:szCs w:val="26"/>
+                <w:lang w:val="en-US"/>
+              </w:rPr>
+              <w:t>varchar</w:t>
+            </w:r>
           </w:p>
         </w:tc>
       </w:tr>
@@ -5491,7 +7923,7 @@
               <w:rPr>
                 <w:color w:val="000000"/>
               </w:rPr>
-              <w:t>4</w:t>
+              <w:t>5</w:t>
             </w:r>
           </w:p>
         </w:tc>
@@ -5567,6 +7999,16 @@
                 <w:lang w:val="en-US"/>
               </w:rPr>
             </w:pPr>
+            <w:r>
+              <w:rPr>
+                <w:rFonts w:ascii="Times New Roman" w:eastAsia="Times New Roman" w:hAnsi="Times New Roman" w:cs="Times New Roman"/>
+                <w:bCs/>
+                <w:sz w:val="26"/>
+                <w:szCs w:val="26"/>
+                <w:lang w:val="en-US"/>
+              </w:rPr>
+              <w:t>varchar</w:t>
+            </w:r>
           </w:p>
         </w:tc>
       </w:tr>
@@ -5593,7 +8035,7 @@
               <w:rPr>
                 <w:color w:val="000000"/>
               </w:rPr>
-              <w:t>5</w:t>
+              <w:t>6</w:t>
             </w:r>
           </w:p>
         </w:tc>
@@ -5811,6 +8253,16 @@
                 <w:lang w:val="en-US"/>
               </w:rPr>
             </w:pPr>
+            <w:r>
+              <w:rPr>
+                <w:rFonts w:ascii="Times New Roman" w:eastAsia="Times New Roman" w:hAnsi="Times New Roman" w:cs="Times New Roman"/>
+                <w:bCs/>
+                <w:sz w:val="26"/>
+                <w:szCs w:val="26"/>
+                <w:lang w:val="en-US"/>
+              </w:rPr>
+              <w:t>varchar</w:t>
+            </w:r>
           </w:p>
         </w:tc>
       </w:tr>
@@ -5837,7 +8289,7 @@
               <w:rPr>
                 <w:color w:val="000000"/>
               </w:rPr>
-              <w:t>6</w:t>
+              <w:t>7</w:t>
             </w:r>
           </w:p>
         </w:tc>
@@ -6017,6 +8469,18 @@
                 <w:lang w:val="en-US"/>
               </w:rPr>
             </w:pPr>
+            <w:r>
+              <w:rPr>
+                <w:rFonts w:ascii="Times New Roman" w:eastAsia="Times New Roman" w:hAnsi="Times New Roman" w:cs="Times New Roman"/>
+                <w:bCs/>
+                <w:sz w:val="26"/>
+                <w:szCs w:val="26"/>
+                <w:lang w:val="en-US"/>
+              </w:rPr>
+              <w:t>varchar</w:t>
+            </w:r>
+            <w:bookmarkStart w:id="2" w:name="_GoBack"/>
+            <w:bookmarkEnd w:id="2"/>
           </w:p>
         </w:tc>
       </w:tr>
@@ -6317,6 +8781,16 @@
                 <w:lang w:val="en-US"/>
               </w:rPr>
             </w:pPr>
+            <w:r>
+              <w:rPr>
+                <w:rFonts w:ascii="Times New Roman" w:eastAsia="Times New Roman" w:hAnsi="Times New Roman" w:cs="Times New Roman"/>
+                <w:bCs/>
+                <w:sz w:val="26"/>
+                <w:szCs w:val="26"/>
+                <w:lang w:val="en-US"/>
+              </w:rPr>
+              <w:t>date</w:t>
+            </w:r>
           </w:p>
         </w:tc>
       </w:tr>
@@ -6419,6 +8893,16 @@
                 <w:lang w:val="en-US"/>
               </w:rPr>
             </w:pPr>
+            <w:r>
+              <w:rPr>
+                <w:rFonts w:ascii="Times New Roman" w:eastAsia="Times New Roman" w:hAnsi="Times New Roman" w:cs="Times New Roman"/>
+                <w:bCs/>
+                <w:sz w:val="26"/>
+                <w:szCs w:val="26"/>
+                <w:lang w:val="en-US"/>
+              </w:rPr>
+              <w:t>int</w:t>
+            </w:r>
           </w:p>
         </w:tc>
       </w:tr>
@@ -6581,6 +9065,7 @@
                 <w:sz w:val="24"/>
                 <w:szCs w:val="24"/>
               </w:rPr>
+              <w:lastRenderedPageBreak/>
               <w:t>2 Congregate Living - Lưu trú cộng đồng</w:t>
             </w:r>
           </w:p>
@@ -6618,7 +9103,6 @@
                 <w:sz w:val="24"/>
                 <w:szCs w:val="24"/>
               </w:rPr>
-              <w:lastRenderedPageBreak/>
               <w:t>3 Education - Giáo dục</w:t>
             </w:r>
           </w:p>
@@ -6734,6 +9218,17 @@
                 <w:lang w:val="en-US"/>
               </w:rPr>
             </w:pPr>
+            <w:r>
+              <w:rPr>
+                <w:rFonts w:ascii="Times New Roman" w:eastAsia="Times New Roman" w:hAnsi="Times New Roman" w:cs="Times New Roman"/>
+                <w:bCs/>
+                <w:sz w:val="26"/>
+                <w:szCs w:val="26"/>
+                <w:lang w:val="en-US"/>
+              </w:rPr>
+              <w:lastRenderedPageBreak/>
+              <w:t>varchar</w:t>
+            </w:r>
           </w:p>
         </w:tc>
       </w:tr>
@@ -6760,6 +9255,7 @@
               <w:rPr>
                 <w:color w:val="000000"/>
               </w:rPr>
+              <w:lastRenderedPageBreak/>
               <w:t>4</w:t>
             </w:r>
           </w:p>
@@ -6847,6 +9343,16 @@
                 <w:lang w:val="en-US"/>
               </w:rPr>
             </w:pPr>
+            <w:r>
+              <w:rPr>
+                <w:rFonts w:ascii="Times New Roman" w:eastAsia="Times New Roman" w:hAnsi="Times New Roman" w:cs="Times New Roman"/>
+                <w:bCs/>
+                <w:sz w:val="26"/>
+                <w:szCs w:val="26"/>
+                <w:lang w:val="en-US"/>
+              </w:rPr>
+              <w:t>int</w:t>
+            </w:r>
           </w:p>
         </w:tc>
       </w:tr>
@@ -7127,6 +9633,16 @@
                 <w:lang w:val="en-US"/>
               </w:rPr>
             </w:pPr>
+            <w:r>
+              <w:rPr>
+                <w:rFonts w:ascii="Times New Roman" w:eastAsia="Times New Roman" w:hAnsi="Times New Roman" w:cs="Times New Roman"/>
+                <w:bCs/>
+                <w:sz w:val="26"/>
+                <w:szCs w:val="26"/>
+                <w:lang w:val="en-US"/>
+              </w:rPr>
+              <w:t>varchar</w:t>
+            </w:r>
           </w:p>
         </w:tc>
       </w:tr>
@@ -7249,6 +9765,16 @@
                 <w:lang w:val="en-US"/>
               </w:rPr>
             </w:pPr>
+            <w:r>
+              <w:rPr>
+                <w:rFonts w:ascii="Times New Roman" w:eastAsia="Times New Roman" w:hAnsi="Times New Roman" w:cs="Times New Roman"/>
+                <w:bCs/>
+                <w:sz w:val="26"/>
+                <w:szCs w:val="26"/>
+                <w:lang w:val="en-US"/>
+              </w:rPr>
+              <w:t>varchar</w:t>
+            </w:r>
           </w:p>
         </w:tc>
       </w:tr>
@@ -7351,6 +9877,16 @@
                 <w:lang w:val="en-US"/>
               </w:rPr>
             </w:pPr>
+            <w:r>
+              <w:rPr>
+                <w:rFonts w:ascii="Times New Roman" w:eastAsia="Times New Roman" w:hAnsi="Times New Roman" w:cs="Times New Roman"/>
+                <w:bCs/>
+                <w:sz w:val="26"/>
+                <w:szCs w:val="26"/>
+                <w:lang w:val="en-US"/>
+              </w:rPr>
+              <w:t>varchar</w:t>
+            </w:r>
           </w:p>
         </w:tc>
       </w:tr>
@@ -7640,6 +10176,16 @@
                 <w:lang w:val="en-US"/>
               </w:rPr>
             </w:pPr>
+            <w:r>
+              <w:rPr>
+                <w:rFonts w:ascii="Times New Roman" w:eastAsia="Times New Roman" w:hAnsi="Times New Roman" w:cs="Times New Roman"/>
+                <w:bCs/>
+                <w:sz w:val="26"/>
+                <w:szCs w:val="26"/>
+                <w:lang w:val="en-US"/>
+              </w:rPr>
+              <w:t>int</w:t>
+            </w:r>
           </w:p>
         </w:tc>
       </w:tr>
@@ -7740,6 +10286,16 @@
                 <w:lang w:val="en-US"/>
               </w:rPr>
             </w:pPr>
+            <w:r>
+              <w:rPr>
+                <w:rFonts w:ascii="Times New Roman" w:eastAsia="Times New Roman" w:hAnsi="Times New Roman" w:cs="Times New Roman"/>
+                <w:bCs/>
+                <w:sz w:val="26"/>
+                <w:szCs w:val="26"/>
+                <w:lang w:val="en-US"/>
+              </w:rPr>
+              <w:t>varchar</w:t>
+            </w:r>
           </w:p>
         </w:tc>
       </w:tr>
@@ -7840,6 +10396,16 @@
                 <w:lang w:val="en-US"/>
               </w:rPr>
             </w:pPr>
+            <w:r>
+              <w:rPr>
+                <w:rFonts w:ascii="Times New Roman" w:eastAsia="Times New Roman" w:hAnsi="Times New Roman" w:cs="Times New Roman"/>
+                <w:bCs/>
+                <w:sz w:val="26"/>
+                <w:szCs w:val="26"/>
+                <w:lang w:val="en-US"/>
+              </w:rPr>
+              <w:t>varchar</w:t>
+            </w:r>
           </w:p>
         </w:tc>
       </w:tr>
@@ -7940,6 +10506,16 @@
                 <w:lang w:val="en-US"/>
               </w:rPr>
             </w:pPr>
+            <w:r>
+              <w:rPr>
+                <w:rFonts w:ascii="Times New Roman" w:eastAsia="Times New Roman" w:hAnsi="Times New Roman" w:cs="Times New Roman"/>
+                <w:bCs/>
+                <w:sz w:val="26"/>
+                <w:szCs w:val="26"/>
+                <w:lang w:val="en-US"/>
+              </w:rPr>
+              <w:t>varchar</w:t>
+            </w:r>
           </w:p>
         </w:tc>
       </w:tr>
@@ -8040,6 +10616,16 @@
                 <w:lang w:val="en-US"/>
               </w:rPr>
             </w:pPr>
+            <w:r>
+              <w:rPr>
+                <w:rFonts w:ascii="Times New Roman" w:eastAsia="Times New Roman" w:hAnsi="Times New Roman" w:cs="Times New Roman"/>
+                <w:bCs/>
+                <w:sz w:val="26"/>
+                <w:szCs w:val="26"/>
+                <w:lang w:val="en-US"/>
+              </w:rPr>
+              <w:t>varchar</w:t>
+            </w:r>
           </w:p>
         </w:tc>
       </w:tr>
@@ -8157,6 +10743,16 @@
                 <w:lang w:val="en-US"/>
               </w:rPr>
             </w:pPr>
+            <w:r>
+              <w:rPr>
+                <w:rFonts w:ascii="Times New Roman" w:eastAsia="Times New Roman" w:hAnsi="Times New Roman" w:cs="Times New Roman"/>
+                <w:bCs/>
+                <w:sz w:val="26"/>
+                <w:szCs w:val="26"/>
+                <w:lang w:val="en-US"/>
+              </w:rPr>
+              <w:t>varchar</w:t>
+            </w:r>
           </w:p>
         </w:tc>
       </w:tr>
@@ -8257,6 +10853,16 @@
                 <w:lang w:val="en-US"/>
               </w:rPr>
             </w:pPr>
+            <w:r>
+              <w:rPr>
+                <w:rFonts w:ascii="Times New Roman" w:eastAsia="Times New Roman" w:hAnsi="Times New Roman" w:cs="Times New Roman"/>
+                <w:bCs/>
+                <w:sz w:val="26"/>
+                <w:szCs w:val="26"/>
+                <w:lang w:val="en-US"/>
+              </w:rPr>
+              <w:t>float</w:t>
+            </w:r>
           </w:p>
         </w:tc>
       </w:tr>
@@ -8357,6 +10963,16 @@
                 <w:lang w:val="en-US"/>
               </w:rPr>
             </w:pPr>
+            <w:r>
+              <w:rPr>
+                <w:rFonts w:ascii="Times New Roman" w:eastAsia="Times New Roman" w:hAnsi="Times New Roman" w:cs="Times New Roman"/>
+                <w:bCs/>
+                <w:sz w:val="26"/>
+                <w:szCs w:val="26"/>
+                <w:lang w:val="en-US"/>
+              </w:rPr>
+              <w:t>float</w:t>
+            </w:r>
           </w:p>
         </w:tc>
       </w:tr>
@@ -8397,7 +11013,29 @@
           <w:szCs w:val="26"/>
           <w:lang w:val="en-US"/>
         </w:rPr>
-        <w:t>Bảng Vaccine By Age PHU</w:t>
+        <w:t xml:space="preserve">Bảng Vaccine </w:t>
+      </w:r>
+      <w:proofErr w:type="gramStart"/>
+      <w:r>
+        <w:rPr>
+          <w:rFonts w:ascii="Times New Roman" w:eastAsia="Times New Roman" w:hAnsi="Times New Roman" w:cs="Times New Roman"/>
+          <w:b/>
+          <w:sz w:val="26"/>
+          <w:szCs w:val="26"/>
+          <w:lang w:val="en-US"/>
+        </w:rPr>
+        <w:t>By</w:t>
+      </w:r>
+      <w:proofErr w:type="gramEnd"/>
+      <w:r>
+        <w:rPr>
+          <w:rFonts w:ascii="Times New Roman" w:eastAsia="Times New Roman" w:hAnsi="Times New Roman" w:cs="Times New Roman"/>
+          <w:b/>
+          <w:sz w:val="26"/>
+          <w:szCs w:val="26"/>
+          <w:lang w:val="en-US"/>
+        </w:rPr>
+        <w:t xml:space="preserve"> Age PHU</w:t>
       </w:r>
     </w:p>
     <w:tbl>
@@ -8636,6 +11274,16 @@
                 <w:lang w:val="en-US"/>
               </w:rPr>
             </w:pPr>
+            <w:r>
+              <w:rPr>
+                <w:rFonts w:ascii="Times New Roman" w:eastAsia="Times New Roman" w:hAnsi="Times New Roman" w:cs="Times New Roman"/>
+                <w:bCs/>
+                <w:sz w:val="26"/>
+                <w:szCs w:val="26"/>
+                <w:lang w:val="en-US"/>
+              </w:rPr>
+              <w:t>date</w:t>
+            </w:r>
           </w:p>
         </w:tc>
       </w:tr>
@@ -8737,6 +11385,16 @@
                 <w:lang w:val="en-US"/>
               </w:rPr>
             </w:pPr>
+            <w:r>
+              <w:rPr>
+                <w:rFonts w:ascii="Times New Roman" w:eastAsia="Times New Roman" w:hAnsi="Times New Roman" w:cs="Times New Roman"/>
+                <w:bCs/>
+                <w:sz w:val="26"/>
+                <w:szCs w:val="26"/>
+                <w:lang w:val="en-US"/>
+              </w:rPr>
+              <w:t>int</w:t>
+            </w:r>
           </w:p>
         </w:tc>
       </w:tr>
@@ -9046,6 +11704,7 @@
                 <w:sz w:val="24"/>
                 <w:szCs w:val="24"/>
               </w:rPr>
+              <w:lastRenderedPageBreak/>
               <w:t>50 to 59 years old</w:t>
             </w:r>
           </w:p>
@@ -9120,7 +11779,6 @@
                 <w:sz w:val="24"/>
                 <w:szCs w:val="24"/>
               </w:rPr>
-              <w:lastRenderedPageBreak/>
               <w:t>70 to 79 years old</w:t>
             </w:r>
           </w:p>
@@ -9314,6 +11972,17 @@
                 <w:lang w:val="en-US"/>
               </w:rPr>
             </w:pPr>
+            <w:r>
+              <w:rPr>
+                <w:rFonts w:ascii="Times New Roman" w:eastAsia="Times New Roman" w:hAnsi="Times New Roman" w:cs="Times New Roman"/>
+                <w:bCs/>
+                <w:sz w:val="26"/>
+                <w:szCs w:val="26"/>
+                <w:lang w:val="en-US"/>
+              </w:rPr>
+              <w:lastRenderedPageBreak/>
+              <w:t>varchar</w:t>
+            </w:r>
           </w:p>
         </w:tc>
       </w:tr>
@@ -9340,6 +12009,7 @@
               <w:rPr>
                 <w:color w:val="000000"/>
               </w:rPr>
+              <w:lastRenderedPageBreak/>
               <w:t>4</w:t>
             </w:r>
           </w:p>
@@ -9415,6 +12085,16 @@
                 <w:lang w:val="en-US"/>
               </w:rPr>
             </w:pPr>
+            <w:r>
+              <w:rPr>
+                <w:rFonts w:ascii="Times New Roman" w:eastAsia="Times New Roman" w:hAnsi="Times New Roman" w:cs="Times New Roman"/>
+                <w:bCs/>
+                <w:sz w:val="26"/>
+                <w:szCs w:val="26"/>
+                <w:lang w:val="en-US"/>
+              </w:rPr>
+              <w:t>int</w:t>
+            </w:r>
           </w:p>
         </w:tc>
       </w:tr>
@@ -9516,6 +12196,16 @@
                 <w:lang w:val="en-US"/>
               </w:rPr>
             </w:pPr>
+            <w:r>
+              <w:rPr>
+                <w:rFonts w:ascii="Times New Roman" w:eastAsia="Times New Roman" w:hAnsi="Times New Roman" w:cs="Times New Roman"/>
+                <w:bCs/>
+                <w:sz w:val="26"/>
+                <w:szCs w:val="26"/>
+                <w:lang w:val="en-US"/>
+              </w:rPr>
+              <w:t>int</w:t>
+            </w:r>
           </w:p>
         </w:tc>
       </w:tr>
@@ -9789,6 +12479,16 @@
                 <w:lang w:val="en-US"/>
               </w:rPr>
             </w:pPr>
+            <w:r>
+              <w:rPr>
+                <w:rFonts w:ascii="Times New Roman" w:eastAsia="Times New Roman" w:hAnsi="Times New Roman" w:cs="Times New Roman"/>
+                <w:bCs/>
+                <w:sz w:val="26"/>
+                <w:szCs w:val="26"/>
+                <w:lang w:val="en-US"/>
+              </w:rPr>
+              <w:t>int</w:t>
+            </w:r>
           </w:p>
         </w:tc>
       </w:tr>
@@ -9890,6 +12590,16 @@
                 <w:lang w:val="en-US"/>
               </w:rPr>
             </w:pPr>
+            <w:r>
+              <w:rPr>
+                <w:rFonts w:ascii="Times New Roman" w:eastAsia="Times New Roman" w:hAnsi="Times New Roman" w:cs="Times New Roman"/>
+                <w:bCs/>
+                <w:sz w:val="26"/>
+                <w:szCs w:val="26"/>
+                <w:lang w:val="en-US"/>
+              </w:rPr>
+              <w:t>int</w:t>
+            </w:r>
           </w:p>
         </w:tc>
       </w:tr>
@@ -9992,7 +12702,7 @@
 </file>
 
 <file path=word/endnotes.xml><?xml version="1.0" encoding="utf-8"?>
-<w:endnotes xmlns:wpc="http://schemas.microsoft.com/office/word/2010/wordprocessingCanvas" xmlns:cx="http://schemas.microsoft.com/office/drawing/2014/chartex" xmlns:cx1="http://schemas.microsoft.com/office/drawing/2015/9/8/chartex" xmlns:cx2="http://schemas.microsoft.com/office/drawing/2015/10/21/chartex" xmlns:cx3="http://schemas.microsoft.com/office/drawing/2016/5/9/chartex" xmlns:cx4="http://schemas.microsoft.com/office/drawing/2016/5/10/chartex" xmlns:cx5="http://schemas.microsoft.com/office/drawing/2016/5/11/chartex" xmlns:cx6="http://schemas.microsoft.com/office/drawing/2016/5/12/chartex" xmlns:cx7="http://schemas.microsoft.com/office/drawing/2016/5/13/chartex" xmlns:cx8="http://schemas.microsoft.com/office/drawing/2016/5/14/chartex" xmlns:mc="http://schemas.openxmlformats.org/markup-compatibility/2006" xmlns:aink="http://schemas.microsoft.com/office/drawing/2016/ink" xmlns:am3d="http://schemas.microsoft.com/office/drawing/2017/model3d" xmlns:o="urn:schemas-microsoft-com:office:office" xmlns:oel="http://schemas.microsoft.com/office/2019/extlst" xmlns:r="http://schemas.openxmlformats.org/officeDocument/2006/relationships" xmlns:m="http://schemas.openxmlformats.org/officeDocument/2006/math" xmlns:v="urn:schemas-microsoft-com:vml" xmlns:wp14="http://schemas.microsoft.com/office/word/2010/wordprocessingDrawing" xmlns:wp="http://schemas.openxmlformats.org/drawingml/2006/wordprocessingDrawing" xmlns:w10="urn:schemas-microsoft-com:office:word" xmlns:w="http://schemas.openxmlformats.org/wordprocessingml/2006/main" xmlns:w14="http://schemas.microsoft.com/office/word/2010/wordml" xmlns:w15="http://schemas.microsoft.com/office/word/2012/wordml" xmlns:w16cex="http://schemas.microsoft.com/office/word/2018/wordml/cex" xmlns:w16cid="http://schemas.microsoft.com/office/word/2016/wordml/cid" xmlns:w16="http://schemas.microsoft.com/office/word/2018/wordml" xmlns:w16sdtdh="http://schemas.microsoft.com/office/word/2020/wordml/sdtdatahash" xmlns:w16se="http://schemas.microsoft.com/office/word/2015/wordml/symex" xmlns:wpg="http://schemas.microsoft.com/office/word/2010/wordprocessingGroup" xmlns:wpi="http://schemas.microsoft.com/office/word/2010/wordprocessingInk" xmlns:wne="http://schemas.microsoft.com/office/word/2006/wordml" xmlns:wps="http://schemas.microsoft.com/office/word/2010/wordprocessingShape" mc:Ignorable="w14 w15 w16se w16cid w16 w16cex w16sdtdh wp14">
+<w:endnotes xmlns:wpc="http://schemas.microsoft.com/office/word/2010/wordprocessingCanvas" xmlns:cx="http://schemas.microsoft.com/office/drawing/2014/chartex" xmlns:mc="http://schemas.openxmlformats.org/markup-compatibility/2006" xmlns:o="urn:schemas-microsoft-com:office:office" xmlns:r="http://schemas.openxmlformats.org/officeDocument/2006/relationships" xmlns:m="http://schemas.openxmlformats.org/officeDocument/2006/math" xmlns:v="urn:schemas-microsoft-com:vml" xmlns:wp14="http://schemas.microsoft.com/office/word/2010/wordprocessingDrawing" xmlns:wp="http://schemas.openxmlformats.org/drawingml/2006/wordprocessingDrawing" xmlns:w10="urn:schemas-microsoft-com:office:word" xmlns:w="http://schemas.openxmlformats.org/wordprocessingml/2006/main" xmlns:w14="http://schemas.microsoft.com/office/word/2010/wordml" xmlns:w15="http://schemas.microsoft.com/office/word/2012/wordml" xmlns:w16se="http://schemas.microsoft.com/office/word/2015/wordml/symex" xmlns:wpg="http://schemas.microsoft.com/office/word/2010/wordprocessingGroup" xmlns:wpi="http://schemas.microsoft.com/office/word/2010/wordprocessingInk" xmlns:wne="http://schemas.microsoft.com/office/word/2006/wordml" xmlns:wps="http://schemas.microsoft.com/office/word/2010/wordprocessingShape" mc:Ignorable="w14 w15 w16se wp14">
   <w:endnote w:type="separator" w:id="-1">
     <w:p>
       <w:pPr>
@@ -10017,7 +12727,7 @@
 </file>
 
 <file path=word/footer1.xml><?xml version="1.0" encoding="utf-8"?>
-<w:ftr xmlns:wpc="http://schemas.microsoft.com/office/word/2010/wordprocessingCanvas" xmlns:cx="http://schemas.microsoft.com/office/drawing/2014/chartex" xmlns:cx1="http://schemas.microsoft.com/office/drawing/2015/9/8/chartex" xmlns:cx2="http://schemas.microsoft.com/office/drawing/2015/10/21/chartex" xmlns:cx3="http://schemas.microsoft.com/office/drawing/2016/5/9/chartex" xmlns:cx4="http://schemas.microsoft.com/office/drawing/2016/5/10/chartex" xmlns:cx5="http://schemas.microsoft.com/office/drawing/2016/5/11/chartex" xmlns:cx6="http://schemas.microsoft.com/office/drawing/2016/5/12/chartex" xmlns:cx7="http://schemas.microsoft.com/office/drawing/2016/5/13/chartex" xmlns:cx8="http://schemas.microsoft.com/office/drawing/2016/5/14/chartex" xmlns:mc="http://schemas.openxmlformats.org/markup-compatibility/2006" xmlns:aink="http://schemas.microsoft.com/office/drawing/2016/ink" xmlns:am3d="http://schemas.microsoft.com/office/drawing/2017/model3d" xmlns:o="urn:schemas-microsoft-com:office:office" xmlns:oel="http://schemas.microsoft.com/office/2019/extlst" xmlns:r="http://schemas.openxmlformats.org/officeDocument/2006/relationships" xmlns:m="http://schemas.openxmlformats.org/officeDocument/2006/math" xmlns:v="urn:schemas-microsoft-com:vml" xmlns:wp14="http://schemas.microsoft.com/office/word/2010/wordprocessingDrawing" xmlns:wp="http://schemas.openxmlformats.org/drawingml/2006/wordprocessingDrawing" xmlns:w10="urn:schemas-microsoft-com:office:word" xmlns:w="http://schemas.openxmlformats.org/wordprocessingml/2006/main" xmlns:w14="http://schemas.microsoft.com/office/word/2010/wordml" xmlns:w15="http://schemas.microsoft.com/office/word/2012/wordml" xmlns:w16cex="http://schemas.microsoft.com/office/word/2018/wordml/cex" xmlns:w16cid="http://schemas.microsoft.com/office/word/2016/wordml/cid" xmlns:w16="http://schemas.microsoft.com/office/word/2018/wordml" xmlns:w16sdtdh="http://schemas.microsoft.com/office/word/2020/wordml/sdtdatahash" xmlns:w16se="http://schemas.microsoft.com/office/word/2015/wordml/symex" xmlns:wpg="http://schemas.microsoft.com/office/word/2010/wordprocessingGroup" xmlns:wpi="http://schemas.microsoft.com/office/word/2010/wordprocessingInk" xmlns:wne="http://schemas.microsoft.com/office/word/2006/wordml" xmlns:wps="http://schemas.microsoft.com/office/word/2010/wordprocessingShape" mc:Ignorable="w14 w15 w16se w16cid w16 w16cex w16sdtdh wp14">
+<w:ftr xmlns:wpc="http://schemas.microsoft.com/office/word/2010/wordprocessingCanvas" xmlns:cx="http://schemas.microsoft.com/office/drawing/2014/chartex" xmlns:mc="http://schemas.openxmlformats.org/markup-compatibility/2006" xmlns:o="urn:schemas-microsoft-com:office:office" xmlns:r="http://schemas.openxmlformats.org/officeDocument/2006/relationships" xmlns:m="http://schemas.openxmlformats.org/officeDocument/2006/math" xmlns:v="urn:schemas-microsoft-com:vml" xmlns:wp14="http://schemas.microsoft.com/office/word/2010/wordprocessingDrawing" xmlns:wp="http://schemas.openxmlformats.org/drawingml/2006/wordprocessingDrawing" xmlns:w10="urn:schemas-microsoft-com:office:word" xmlns:w="http://schemas.openxmlformats.org/wordprocessingml/2006/main" xmlns:w14="http://schemas.microsoft.com/office/word/2010/wordml" xmlns:w15="http://schemas.microsoft.com/office/word/2012/wordml" xmlns:w16se="http://schemas.microsoft.com/office/word/2015/wordml/symex" xmlns:wpg="http://schemas.microsoft.com/office/word/2010/wordprocessingGroup" xmlns:wpi="http://schemas.microsoft.com/office/word/2010/wordprocessingInk" xmlns:wne="http://schemas.microsoft.com/office/word/2006/wordml" xmlns:wps="http://schemas.microsoft.com/office/word/2010/wordprocessingShape" mc:Ignorable="w14 w15 w16se wp14">
   <w:p>
     <w:pPr>
       <w:widowControl w:val="0"/>
@@ -10160,7 +12870,52 @@
               <w:sz w:val="18"/>
               <w:szCs w:val="18"/>
             </w:rPr>
-            <w:t xml:space="preserve"> HỒ THỊ HOÀNG VY</w:t>
+            <w:t xml:space="preserve"> </w:t>
+          </w:r>
+          <w:r>
+            <w:rPr>
+              <w:smallCaps/>
+              <w:color w:val="808080"/>
+              <w:sz w:val="18"/>
+              <w:szCs w:val="18"/>
+            </w:rPr>
+            <w:t>H</w:t>
+          </w:r>
+          <w:r>
+            <w:rPr>
+              <w:smallCaps/>
+              <w:color w:val="808080"/>
+              <w:sz w:val="18"/>
+              <w:szCs w:val="18"/>
+            </w:rPr>
+            <w:t>Ồ</w:t>
+          </w:r>
+          <w:r>
+            <w:rPr>
+              <w:smallCaps/>
+              <w:color w:val="808080"/>
+              <w:sz w:val="18"/>
+              <w:szCs w:val="18"/>
+            </w:rPr>
+            <w:t xml:space="preserve"> TH</w:t>
+          </w:r>
+          <w:r>
+            <w:rPr>
+              <w:smallCaps/>
+              <w:color w:val="808080"/>
+              <w:sz w:val="18"/>
+              <w:szCs w:val="18"/>
+            </w:rPr>
+            <w:t>Ị</w:t>
+          </w:r>
+          <w:r>
+            <w:rPr>
+              <w:smallCaps/>
+              <w:color w:val="808080"/>
+              <w:sz w:val="18"/>
+              <w:szCs w:val="18"/>
+            </w:rPr>
+            <w:t xml:space="preserve"> HOÀNG VY</w:t>
           </w:r>
         </w:p>
       </w:tc>
@@ -10226,7 +12981,7 @@
               <w:sz w:val="18"/>
               <w:szCs w:val="18"/>
             </w:rPr>
-            <w:t>2</w:t>
+            <w:t>7</w:t>
           </w:r>
           <w:r>
             <w:rPr>
@@ -10264,7 +13019,7 @@
 </file>
 
 <file path=word/footnotes.xml><?xml version="1.0" encoding="utf-8"?>
-<w:footnotes xmlns:wpc="http://schemas.microsoft.com/office/word/2010/wordprocessingCanvas" xmlns:cx="http://schemas.microsoft.com/office/drawing/2014/chartex" xmlns:cx1="http://schemas.microsoft.com/office/drawing/2015/9/8/chartex" xmlns:cx2="http://schemas.microsoft.com/office/drawing/2015/10/21/chartex" xmlns:cx3="http://schemas.microsoft.com/office/drawing/2016/5/9/chartex" xmlns:cx4="http://schemas.microsoft.com/office/drawing/2016/5/10/chartex" xmlns:cx5="http://schemas.microsoft.com/office/drawing/2016/5/11/chartex" xmlns:cx6="http://schemas.microsoft.com/office/drawing/2016/5/12/chartex" xmlns:cx7="http://schemas.microsoft.com/office/drawing/2016/5/13/chartex" xmlns:cx8="http://schemas.microsoft.com/office/drawing/2016/5/14/chartex" xmlns:mc="http://schemas.openxmlformats.org/markup-compatibility/2006" xmlns:aink="http://schemas.microsoft.com/office/drawing/2016/ink" xmlns:am3d="http://schemas.microsoft.com/office/drawing/2017/model3d" xmlns:o="urn:schemas-microsoft-com:office:office" xmlns:oel="http://schemas.microsoft.com/office/2019/extlst" xmlns:r="http://schemas.openxmlformats.org/officeDocument/2006/relationships" xmlns:m="http://schemas.openxmlformats.org/officeDocument/2006/math" xmlns:v="urn:schemas-microsoft-com:vml" xmlns:wp14="http://schemas.microsoft.com/office/word/2010/wordprocessingDrawing" xmlns:wp="http://schemas.openxmlformats.org/drawingml/2006/wordprocessingDrawing" xmlns:w10="urn:schemas-microsoft-com:office:word" xmlns:w="http://schemas.openxmlformats.org/wordprocessingml/2006/main" xmlns:w14="http://schemas.microsoft.com/office/word/2010/wordml" xmlns:w15="http://schemas.microsoft.com/office/word/2012/wordml" xmlns:w16cex="http://schemas.microsoft.com/office/word/2018/wordml/cex" xmlns:w16cid="http://schemas.microsoft.com/office/word/2016/wordml/cid" xmlns:w16="http://schemas.microsoft.com/office/word/2018/wordml" xmlns:w16sdtdh="http://schemas.microsoft.com/office/word/2020/wordml/sdtdatahash" xmlns:w16se="http://schemas.microsoft.com/office/word/2015/wordml/symex" xmlns:wpg="http://schemas.microsoft.com/office/word/2010/wordprocessingGroup" xmlns:wpi="http://schemas.microsoft.com/office/word/2010/wordprocessingInk" xmlns:wne="http://schemas.microsoft.com/office/word/2006/wordml" xmlns:wps="http://schemas.microsoft.com/office/word/2010/wordprocessingShape" mc:Ignorable="w14 w15 w16se w16cid w16 w16cex w16sdtdh wp14">
+<w:footnotes xmlns:wpc="http://schemas.microsoft.com/office/word/2010/wordprocessingCanvas" xmlns:cx="http://schemas.microsoft.com/office/drawing/2014/chartex" xmlns:mc="http://schemas.openxmlformats.org/markup-compatibility/2006" xmlns:o="urn:schemas-microsoft-com:office:office" xmlns:r="http://schemas.openxmlformats.org/officeDocument/2006/relationships" xmlns:m="http://schemas.openxmlformats.org/officeDocument/2006/math" xmlns:v="urn:schemas-microsoft-com:vml" xmlns:wp14="http://schemas.microsoft.com/office/word/2010/wordprocessingDrawing" xmlns:wp="http://schemas.openxmlformats.org/drawingml/2006/wordprocessingDrawing" xmlns:w10="urn:schemas-microsoft-com:office:word" xmlns:w="http://schemas.openxmlformats.org/wordprocessingml/2006/main" xmlns:w14="http://schemas.microsoft.com/office/word/2010/wordml" xmlns:w15="http://schemas.microsoft.com/office/word/2012/wordml" xmlns:w16se="http://schemas.microsoft.com/office/word/2015/wordml/symex" xmlns:wpg="http://schemas.microsoft.com/office/word/2010/wordprocessingGroup" xmlns:wpi="http://schemas.microsoft.com/office/word/2010/wordprocessingInk" xmlns:wne="http://schemas.microsoft.com/office/word/2006/wordml" xmlns:wps="http://schemas.microsoft.com/office/word/2010/wordprocessingShape" mc:Ignorable="w14 w15 w16se wp14">
   <w:footnote w:type="separator" w:id="-1">
     <w:p>
       <w:pPr>
@@ -10289,7 +13044,7 @@
 </file>
 
 <file path=word/header1.xml><?xml version="1.0" encoding="utf-8"?>
-<w:hdr xmlns:wpc="http://schemas.microsoft.com/office/word/2010/wordprocessingCanvas" xmlns:cx="http://schemas.microsoft.com/office/drawing/2014/chartex" xmlns:cx1="http://schemas.microsoft.com/office/drawing/2015/9/8/chartex" xmlns:cx2="http://schemas.microsoft.com/office/drawing/2015/10/21/chartex" xmlns:cx3="http://schemas.microsoft.com/office/drawing/2016/5/9/chartex" xmlns:cx4="http://schemas.microsoft.com/office/drawing/2016/5/10/chartex" xmlns:cx5="http://schemas.microsoft.com/office/drawing/2016/5/11/chartex" xmlns:cx6="http://schemas.microsoft.com/office/drawing/2016/5/12/chartex" xmlns:cx7="http://schemas.microsoft.com/office/drawing/2016/5/13/chartex" xmlns:cx8="http://schemas.microsoft.com/office/drawing/2016/5/14/chartex" xmlns:mc="http://schemas.openxmlformats.org/markup-compatibility/2006" xmlns:aink="http://schemas.microsoft.com/office/drawing/2016/ink" xmlns:am3d="http://schemas.microsoft.com/office/drawing/2017/model3d" xmlns:o="urn:schemas-microsoft-com:office:office" xmlns:oel="http://schemas.microsoft.com/office/2019/extlst" xmlns:r="http://schemas.openxmlformats.org/officeDocument/2006/relationships" xmlns:m="http://schemas.openxmlformats.org/officeDocument/2006/math" xmlns:v="urn:schemas-microsoft-com:vml" xmlns:wp14="http://schemas.microsoft.com/office/word/2010/wordprocessingDrawing" xmlns:wp="http://schemas.openxmlformats.org/drawingml/2006/wordprocessingDrawing" xmlns:w10="urn:schemas-microsoft-com:office:word" xmlns:w="http://schemas.openxmlformats.org/wordprocessingml/2006/main" xmlns:w14="http://schemas.microsoft.com/office/word/2010/wordml" xmlns:w15="http://schemas.microsoft.com/office/word/2012/wordml" xmlns:w16cex="http://schemas.microsoft.com/office/word/2018/wordml/cex" xmlns:w16cid="http://schemas.microsoft.com/office/word/2016/wordml/cid" xmlns:w16="http://schemas.microsoft.com/office/word/2018/wordml" xmlns:w16sdtdh="http://schemas.microsoft.com/office/word/2020/wordml/sdtdatahash" xmlns:w16se="http://schemas.microsoft.com/office/word/2015/wordml/symex" xmlns:wpg="http://schemas.microsoft.com/office/word/2010/wordprocessingGroup" xmlns:wpi="http://schemas.microsoft.com/office/word/2010/wordprocessingInk" xmlns:wne="http://schemas.microsoft.com/office/word/2006/wordml" xmlns:wps="http://schemas.microsoft.com/office/word/2010/wordprocessingShape" mc:Ignorable="w14 w15 w16se w16cid w16 w16cex w16sdtdh wp14">
+<w:hdr xmlns:wpc="http://schemas.microsoft.com/office/word/2010/wordprocessingCanvas" xmlns:cx="http://schemas.microsoft.com/office/drawing/2014/chartex" xmlns:mc="http://schemas.openxmlformats.org/markup-compatibility/2006" xmlns:o="urn:schemas-microsoft-com:office:office" xmlns:r="http://schemas.openxmlformats.org/officeDocument/2006/relationships" xmlns:m="http://schemas.openxmlformats.org/officeDocument/2006/math" xmlns:v="urn:schemas-microsoft-com:vml" xmlns:wp14="http://schemas.microsoft.com/office/word/2010/wordprocessingDrawing" xmlns:wp="http://schemas.openxmlformats.org/drawingml/2006/wordprocessingDrawing" xmlns:w10="urn:schemas-microsoft-com:office:word" xmlns:w="http://schemas.openxmlformats.org/wordprocessingml/2006/main" xmlns:w14="http://schemas.microsoft.com/office/word/2010/wordml" xmlns:w15="http://schemas.microsoft.com/office/word/2012/wordml" xmlns:w16se="http://schemas.microsoft.com/office/word/2015/wordml/symex" xmlns:wpg="http://schemas.microsoft.com/office/word/2010/wordprocessingGroup" xmlns:wpi="http://schemas.microsoft.com/office/word/2010/wordprocessingInk" xmlns:wne="http://schemas.microsoft.com/office/word/2006/wordml" xmlns:wps="http://schemas.microsoft.com/office/word/2010/wordprocessingShape" mc:Ignorable="w14 w15 w16se wp14">
   <w:p>
     <w:pPr>
       <w:pBdr>
@@ -10308,6 +13063,7 @@
     <w:r>
       <w:rPr>
         <w:noProof/>
+        <w:lang w:val="en-US"/>
       </w:rPr>
       <w:drawing>
         <wp:anchor distT="0" distB="0" distL="114300" distR="114300" simplePos="0" relativeHeight="251658240" behindDoc="0" locked="0" layoutInCell="1" hidden="0" allowOverlap="1" wp14:anchorId="120CA341" wp14:editId="09DFA971">
@@ -10356,6 +13112,7 @@
     <w:r>
       <w:rPr>
         <w:noProof/>
+        <w:lang w:val="en-US"/>
       </w:rPr>
       <w:drawing>
         <wp:anchor distT="0" distB="0" distL="114300" distR="114300" simplePos="0" relativeHeight="251659264" behindDoc="0" locked="0" layoutInCell="1" hidden="0" allowOverlap="1" wp14:anchorId="647409B3" wp14:editId="52A4F3F7">
@@ -10406,7 +13163,7 @@
 </file>
 
 <file path=word/numbering.xml><?xml version="1.0" encoding="utf-8"?>
-<w:numbering xmlns:wpc="http://schemas.microsoft.com/office/word/2010/wordprocessingCanvas" xmlns:cx="http://schemas.microsoft.com/office/drawing/2014/chartex" xmlns:cx1="http://schemas.microsoft.com/office/drawing/2015/9/8/chartex" xmlns:cx2="http://schemas.microsoft.com/office/drawing/2015/10/21/chartex" xmlns:cx3="http://schemas.microsoft.com/office/drawing/2016/5/9/chartex" xmlns:cx4="http://schemas.microsoft.com/office/drawing/2016/5/10/chartex" xmlns:cx5="http://schemas.microsoft.com/office/drawing/2016/5/11/chartex" xmlns:cx6="http://schemas.microsoft.com/office/drawing/2016/5/12/chartex" xmlns:cx7="http://schemas.microsoft.com/office/drawing/2016/5/13/chartex" xmlns:cx8="http://schemas.microsoft.com/office/drawing/2016/5/14/chartex" xmlns:mc="http://schemas.openxmlformats.org/markup-compatibility/2006" xmlns:aink="http://schemas.microsoft.com/office/drawing/2016/ink" xmlns:am3d="http://schemas.microsoft.com/office/drawing/2017/model3d" xmlns:o="urn:schemas-microsoft-com:office:office" xmlns:oel="http://schemas.microsoft.com/office/2019/extlst" xmlns:r="http://schemas.openxmlformats.org/officeDocument/2006/relationships" xmlns:m="http://schemas.openxmlformats.org/officeDocument/2006/math" xmlns:v="urn:schemas-microsoft-com:vml" xmlns:wp14="http://schemas.microsoft.com/office/word/2010/wordprocessingDrawing" xmlns:wp="http://schemas.openxmlformats.org/drawingml/2006/wordprocessingDrawing" xmlns:w10="urn:schemas-microsoft-com:office:word" xmlns:w="http://schemas.openxmlformats.org/wordprocessingml/2006/main" xmlns:w14="http://schemas.microsoft.com/office/word/2010/wordml" xmlns:w15="http://schemas.microsoft.com/office/word/2012/wordml" xmlns:w16cex="http://schemas.microsoft.com/office/word/2018/wordml/cex" xmlns:w16cid="http://schemas.microsoft.com/office/word/2016/wordml/cid" xmlns:w16="http://schemas.microsoft.com/office/word/2018/wordml" xmlns:w16sdtdh="http://schemas.microsoft.com/office/word/2020/wordml/sdtdatahash" xmlns:w16se="http://schemas.microsoft.com/office/word/2015/wordml/symex" xmlns:wpg="http://schemas.microsoft.com/office/word/2010/wordprocessingGroup" xmlns:wpi="http://schemas.microsoft.com/office/word/2010/wordprocessingInk" xmlns:wne="http://schemas.microsoft.com/office/word/2006/wordml" xmlns:wps="http://schemas.microsoft.com/office/word/2010/wordprocessingShape" mc:Ignorable="w14 w15 w16se w16cid w16 w16cex w16sdtdh wp14">
+<w:numbering xmlns:wpc="http://schemas.microsoft.com/office/word/2010/wordprocessingCanvas" xmlns:cx="http://schemas.microsoft.com/office/drawing/2014/chartex" xmlns:mc="http://schemas.openxmlformats.org/markup-compatibility/2006" xmlns:o="urn:schemas-microsoft-com:office:office" xmlns:r="http://schemas.openxmlformats.org/officeDocument/2006/relationships" xmlns:m="http://schemas.openxmlformats.org/officeDocument/2006/math" xmlns:v="urn:schemas-microsoft-com:vml" xmlns:wp14="http://schemas.microsoft.com/office/word/2010/wordprocessingDrawing" xmlns:wp="http://schemas.openxmlformats.org/drawingml/2006/wordprocessingDrawing" xmlns:w10="urn:schemas-microsoft-com:office:word" xmlns:w="http://schemas.openxmlformats.org/wordprocessingml/2006/main" xmlns:w14="http://schemas.microsoft.com/office/word/2010/wordml" xmlns:w15="http://schemas.microsoft.com/office/word/2012/wordml" xmlns:w16se="http://schemas.microsoft.com/office/word/2015/wordml/symex" xmlns:wpg="http://schemas.microsoft.com/office/word/2010/wordprocessingGroup" xmlns:wpi="http://schemas.microsoft.com/office/word/2010/wordprocessingInk" xmlns:wne="http://schemas.microsoft.com/office/word/2006/wordml" xmlns:wps="http://schemas.microsoft.com/office/word/2010/wordprocessingShape" mc:Ignorable="w14 w15 w16se wp14">
   <w:abstractNum w:abstractNumId="0" w15:restartNumberingAfterBreak="0">
     <w:nsid w:val="05AA046A"/>
     <w:multiLevelType w:val="multilevel"/>
@@ -11376,44 +14133,44 @@
       </w:pPr>
     </w:lvl>
   </w:abstractNum>
-  <w:num w:numId="1" w16cid:durableId="663162389">
+  <w:num w:numId="1">
     <w:abstractNumId w:val="4"/>
   </w:num>
-  <w:num w:numId="2" w16cid:durableId="503975083">
+  <w:num w:numId="2">
     <w:abstractNumId w:val="0"/>
   </w:num>
-  <w:num w:numId="3" w16cid:durableId="2004819781">
+  <w:num w:numId="3">
     <w:abstractNumId w:val="1"/>
   </w:num>
-  <w:num w:numId="4" w16cid:durableId="1689672224">
+  <w:num w:numId="4">
     <w:abstractNumId w:val="6"/>
   </w:num>
-  <w:num w:numId="5" w16cid:durableId="1641886598">
+  <w:num w:numId="5">
     <w:abstractNumId w:val="10"/>
   </w:num>
-  <w:num w:numId="6" w16cid:durableId="350425045">
+  <w:num w:numId="6">
     <w:abstractNumId w:val="2"/>
   </w:num>
-  <w:num w:numId="7" w16cid:durableId="689260870">
+  <w:num w:numId="7">
     <w:abstractNumId w:val="3"/>
   </w:num>
-  <w:num w:numId="8" w16cid:durableId="1221748558">
+  <w:num w:numId="8">
     <w:abstractNumId w:val="9"/>
   </w:num>
-  <w:num w:numId="9" w16cid:durableId="555968103">
+  <w:num w:numId="9">
     <w:abstractNumId w:val="8"/>
   </w:num>
-  <w:num w:numId="10" w16cid:durableId="154884545">
+  <w:num w:numId="10">
     <w:abstractNumId w:val="5"/>
   </w:num>
-  <w:num w:numId="11" w16cid:durableId="1636329378">
+  <w:num w:numId="11">
     <w:abstractNumId w:val="7"/>
   </w:num>
 </w:numbering>
 </file>
 
 <file path=word/styles.xml><?xml version="1.0" encoding="utf-8"?>
-<w:styles xmlns:mc="http://schemas.openxmlformats.org/markup-compatibility/2006" xmlns:r="http://schemas.openxmlformats.org/officeDocument/2006/relationships" xmlns:w="http://schemas.openxmlformats.org/wordprocessingml/2006/main" xmlns:w14="http://schemas.microsoft.com/office/word/2010/wordml" xmlns:w15="http://schemas.microsoft.com/office/word/2012/wordml" xmlns:w16cex="http://schemas.microsoft.com/office/word/2018/wordml/cex" xmlns:w16cid="http://schemas.microsoft.com/office/word/2016/wordml/cid" xmlns:w16="http://schemas.microsoft.com/office/word/2018/wordml" xmlns:w16sdtdh="http://schemas.microsoft.com/office/word/2020/wordml/sdtdatahash" xmlns:w16se="http://schemas.microsoft.com/office/word/2015/wordml/symex" mc:Ignorable="w14 w15 w16se w16cid w16 w16cex w16sdtdh">
+<w:styles xmlns:mc="http://schemas.openxmlformats.org/markup-compatibility/2006" xmlns:r="http://schemas.openxmlformats.org/officeDocument/2006/relationships" xmlns:w="http://schemas.openxmlformats.org/wordprocessingml/2006/main" xmlns:w14="http://schemas.microsoft.com/office/word/2010/wordml" xmlns:w15="http://schemas.microsoft.com/office/word/2012/wordml" xmlns:w16se="http://schemas.microsoft.com/office/word/2015/wordml/symex" mc:Ignorable="w14 w15 w16se">
   <w:docDefaults>
     <w:rPrDefault>
       <w:rPr>
@@ -11429,7 +14186,7 @@
       </w:pPr>
     </w:pPrDefault>
   </w:docDefaults>
-  <w:latentStyles w:defLockedState="0" w:defUIPriority="99" w:defSemiHidden="0" w:defUnhideWhenUsed="0" w:defQFormat="0" w:count="376">
+  <w:latentStyles w:defLockedState="0" w:defUIPriority="99" w:defSemiHidden="0" w:defUnhideWhenUsed="0" w:defQFormat="0" w:count="371">
     <w:lsdException w:name="Normal" w:uiPriority="0" w:qFormat="1"/>
     <w:lsdException w:name="heading 1" w:uiPriority="9" w:qFormat="1"/>
     <w:lsdException w:name="heading 2" w:semiHidden="1" w:uiPriority="9" w:unhideWhenUsed="1" w:qFormat="1"/>
@@ -11801,11 +14558,6 @@
     <w:lsdException w:name="List Table 5 Dark Accent 6" w:uiPriority="50"/>
     <w:lsdException w:name="List Table 6 Colorful Accent 6" w:uiPriority="51"/>
     <w:lsdException w:name="List Table 7 Colorful Accent 6" w:uiPriority="52"/>
-    <w:lsdException w:name="Mention" w:semiHidden="1" w:unhideWhenUsed="1"/>
-    <w:lsdException w:name="Smart Hyperlink" w:semiHidden="1" w:unhideWhenUsed="1"/>
-    <w:lsdException w:name="Hashtag" w:semiHidden="1" w:unhideWhenUsed="1"/>
-    <w:lsdException w:name="Unresolved Mention" w:semiHidden="1" w:unhideWhenUsed="1"/>
-    <w:lsdException w:name="Smart Link" w:semiHidden="1" w:unhideWhenUsed="1"/>
   </w:latentStyles>
   <w:style w:type="paragraph" w:default="1" w:styleId="Normal">
     <w:name w:val="Normal"/>
@@ -12641,28 +15393,28 @@
 </file>
 
 <file path=customXml/item1.xml><?xml version="1.0" encoding="utf-8"?>
-<b:Sources xmlns:b="http://schemas.openxmlformats.org/officeDocument/2006/bibliography" xmlns="http://schemas.openxmlformats.org/officeDocument/2006/bibliography" SelectedStyle="\APASixthEditionOfficeOnline.xsl" StyleName="APA" Version="6"/>
-</file>
-
-<file path=customXml/item2.xml><?xml version="1.0" encoding="utf-8"?>
 <go:gDocsCustomXmlDataStorage xmlns:go="http://customooxmlschemas.google.com/" xmlns:r="http://schemas.openxmlformats.org/officeDocument/2006/relationships">
   <go:docsCustomData xmlns:go="http://customooxmlschemas.google.com/" roundtripDataSignature="AMtx7mhtY3m3PPmQES1aXj21uYzQAIs3AQ==">AMUW2mXNyvceky/KEqeSDeu9t6xVL8lMPCP/UjcsEs4DNavBaK/iwcEZVBQ8kUhREO3tTZzQDNTSkDm114QZ3999ax4E3DFiheOi9nHQ0gGY5uu/Qtr3bMu8rTex9LTDajJ0V1s7yH2s</go:docsCustomData>
 </go:gDocsCustomXmlDataStorage>
 </file>
 
-<file path=customXml/itemProps1.xml><?xml version="1.0" encoding="utf-8"?>
-<ds:datastoreItem xmlns:ds="http://schemas.openxmlformats.org/officeDocument/2006/customXml" ds:itemID="{603D81F1-683E-46B9-8859-7402B848569F}">
-  <ds:schemaRefs>
-    <ds:schemaRef ds:uri="http://schemas.openxmlformats.org/officeDocument/2006/bibliography"/>
-  </ds:schemaRefs>
-</ds:datastoreItem>
+<file path=customXml/item2.xml><?xml version="1.0" encoding="utf-8"?>
+<b:Sources xmlns:b="http://schemas.openxmlformats.org/officeDocument/2006/bibliography" xmlns="http://schemas.openxmlformats.org/officeDocument/2006/bibliography" SelectedStyle="\APASixthEditionOfficeOnline.xsl" StyleName="APA" Version="6"/>
 </file>
 
-<file path=customXml/itemProps2.xml><?xml version="1.0" encoding="utf-8"?>
+<file path=customXml/itemProps1.xml><?xml version="1.0" encoding="utf-8"?>
 <ds:datastoreItem xmlns:ds="http://schemas.openxmlformats.org/officeDocument/2006/customXml" ds:itemID="{11111111-1234-1234-1234-123412341234}">
   <ds:schemaRefs>
     <ds:schemaRef ds:uri="http://customooxmlschemas.google.com/"/>
     <ds:schemaRef ds:uri="http://schemas.openxmlformats.org/officeDocument/2006/relationships"/>
   </ds:schemaRefs>
 </ds:datastoreItem>
+</file>
+
+<file path=customXml/itemProps2.xml><?xml version="1.0" encoding="utf-8"?>
+<ds:datastoreItem xmlns:ds="http://schemas.openxmlformats.org/officeDocument/2006/customXml" ds:itemID="{2B544AEA-492F-43C0-B649-51E9DDFC443F}">
+  <ds:schemaRefs>
+    <ds:schemaRef ds:uri="http://schemas.openxmlformats.org/officeDocument/2006/bibliography"/>
+  </ds:schemaRefs>
+</ds:datastoreItem>
 </file>
</xml_diff>